<commit_message>
docs(memory-simulation): update readme and assignment report
</commit_message>
<xml_diff>
--- a/resources/reports/sysc-4001-assignment-2-report.docx
+++ b/resources/reports/sysc-4001-assignment-2-report.docx
@@ -150,7 +150,10 @@
         <w:jc w:val="center"/>
       </w:pPr>
       <w:r>
-        <w:t>Due: Nov 10</w:t>
+        <w:t>Due: Nov 1</w:t>
+      </w:r>
+      <w:r>
+        <w:t>3</w:t>
       </w:r>
       <w:r>
         <w:t>, 2023</w:t>
@@ -229,7 +232,7 @@
             </w:rPr>
             <w:fldChar w:fldCharType="separate"/>
           </w:r>
-          <w:hyperlink w:anchor="_Toc149140165" w:history="1">
+          <w:hyperlink w:anchor="_Toc150193626" w:history="1">
             <w:r>
               <w:rPr>
                 <w:rStyle w:val="Hyperlink"/>
@@ -256,7 +259,7 @@
                 <w:noProof/>
                 <w:webHidden/>
               </w:rPr>
-              <w:instrText xml:space="preserve"> PAGEREF _Toc149140165 \h </w:instrText>
+              <w:instrText xml:space="preserve"> PAGEREF _Toc150193626 \h </w:instrText>
             </w:r>
             <w:r>
               <w:rPr>
@@ -302,7 +305,7 @@
               <w:szCs w:val="24"/>
             </w:rPr>
           </w:pPr>
-          <w:hyperlink w:anchor="_Toc149140166" w:history="1">
+          <w:hyperlink w:anchor="_Toc150193627" w:history="1">
             <w:r>
               <w:rPr>
                 <w:rStyle w:val="Hyperlink"/>
@@ -329,7 +332,7 @@
                 <w:noProof/>
                 <w:webHidden/>
               </w:rPr>
-              <w:instrText xml:space="preserve"> PAGEREF _Toc149140166 \h </w:instrText>
+              <w:instrText xml:space="preserve"> PAGEREF _Toc150193627 \h </w:instrText>
             </w:r>
             <w:r>
               <w:rPr>
@@ -375,7 +378,7 @@
               <w:szCs w:val="24"/>
             </w:rPr>
           </w:pPr>
-          <w:hyperlink w:anchor="_Toc149140167" w:history="1">
+          <w:hyperlink w:anchor="_Toc150193628" w:history="1">
             <w:r>
               <w:rPr>
                 <w:rStyle w:val="Hyperlink"/>
@@ -402,7 +405,7 @@
                 <w:noProof/>
                 <w:webHidden/>
               </w:rPr>
-              <w:instrText xml:space="preserve"> PAGEREF _Toc149140167 \h </w:instrText>
+              <w:instrText xml:space="preserve"> PAGEREF _Toc150193628 \h </w:instrText>
             </w:r>
             <w:r>
               <w:rPr>
@@ -446,7 +449,7 @@
               <w:szCs w:val="24"/>
             </w:rPr>
           </w:pPr>
-          <w:hyperlink w:anchor="_Toc149140168" w:history="1">
+          <w:hyperlink w:anchor="_Toc150193629" w:history="1">
             <w:r>
               <w:rPr>
                 <w:rStyle w:val="Hyperlink"/>
@@ -473,7 +476,7 @@
                 <w:noProof/>
                 <w:webHidden/>
               </w:rPr>
-              <w:instrText xml:space="preserve"> PAGEREF _Toc149140168 \h </w:instrText>
+              <w:instrText xml:space="preserve"> PAGEREF _Toc150193629 \h </w:instrText>
             </w:r>
             <w:r>
               <w:rPr>
@@ -517,7 +520,7 @@
               <w:szCs w:val="24"/>
             </w:rPr>
           </w:pPr>
-          <w:hyperlink w:anchor="_Toc149140169" w:history="1">
+          <w:hyperlink w:anchor="_Toc150193630" w:history="1">
             <w:r>
               <w:rPr>
                 <w:rStyle w:val="Hyperlink"/>
@@ -544,7 +547,7 @@
                 <w:noProof/>
                 <w:webHidden/>
               </w:rPr>
-              <w:instrText xml:space="preserve"> PAGEREF _Toc149140169 \h </w:instrText>
+              <w:instrText xml:space="preserve"> PAGEREF _Toc150193630 \h </w:instrText>
             </w:r>
             <w:r>
               <w:rPr>
@@ -588,7 +591,7 @@
               <w:szCs w:val="24"/>
             </w:rPr>
           </w:pPr>
-          <w:hyperlink w:anchor="_Toc149140170" w:history="1">
+          <w:hyperlink w:anchor="_Toc150193631" w:history="1">
             <w:r>
               <w:rPr>
                 <w:rStyle w:val="Hyperlink"/>
@@ -615,7 +618,7 @@
                 <w:noProof/>
                 <w:webHidden/>
               </w:rPr>
-              <w:instrText xml:space="preserve"> PAGEREF _Toc149140170 \h </w:instrText>
+              <w:instrText xml:space="preserve"> PAGEREF _Toc150193631 \h </w:instrText>
             </w:r>
             <w:r>
               <w:rPr>
@@ -661,7 +664,7 @@
               <w:szCs w:val="24"/>
             </w:rPr>
           </w:pPr>
-          <w:hyperlink w:anchor="_Toc149140171" w:history="1">
+          <w:hyperlink w:anchor="_Toc150193632" w:history="1">
             <w:r>
               <w:rPr>
                 <w:rStyle w:val="Hyperlink"/>
@@ -688,7 +691,7 @@
                 <w:noProof/>
                 <w:webHidden/>
               </w:rPr>
-              <w:instrText xml:space="preserve"> PAGEREF _Toc149140171 \h </w:instrText>
+              <w:instrText xml:space="preserve"> PAGEREF _Toc150193632 \h </w:instrText>
             </w:r>
             <w:r>
               <w:rPr>
@@ -734,7 +737,7 @@
               <w:szCs w:val="24"/>
             </w:rPr>
           </w:pPr>
-          <w:hyperlink w:anchor="_Toc149140172" w:history="1">
+          <w:hyperlink w:anchor="_Toc150193633" w:history="1">
             <w:r>
               <w:rPr>
                 <w:rStyle w:val="Hyperlink"/>
@@ -761,7 +764,7 @@
                 <w:noProof/>
                 <w:webHidden/>
               </w:rPr>
-              <w:instrText xml:space="preserve"> PAGEREF _Toc149140172 \h </w:instrText>
+              <w:instrText xml:space="preserve"> PAGEREF _Toc150193633 \h </w:instrText>
             </w:r>
             <w:r>
               <w:rPr>
@@ -805,7 +808,7 @@
               <w:szCs w:val="24"/>
             </w:rPr>
           </w:pPr>
-          <w:hyperlink w:anchor="_Toc149140173" w:history="1">
+          <w:hyperlink w:anchor="_Toc150193634" w:history="1">
             <w:r>
               <w:rPr>
                 <w:rStyle w:val="Hyperlink"/>
@@ -832,7 +835,7 @@
                 <w:noProof/>
                 <w:webHidden/>
               </w:rPr>
-              <w:instrText xml:space="preserve"> PAGEREF _Toc149140173 \h </w:instrText>
+              <w:instrText xml:space="preserve"> PAGEREF _Toc150193634 \h </w:instrText>
             </w:r>
             <w:r>
               <w:rPr>
@@ -876,7 +879,7 @@
               <w:szCs w:val="24"/>
             </w:rPr>
           </w:pPr>
-          <w:hyperlink w:anchor="_Toc149140174" w:history="1">
+          <w:hyperlink w:anchor="_Toc150193635" w:history="1">
             <w:r>
               <w:rPr>
                 <w:rStyle w:val="Hyperlink"/>
@@ -903,7 +906,7 @@
                 <w:noProof/>
                 <w:webHidden/>
               </w:rPr>
-              <w:instrText xml:space="preserve"> PAGEREF _Toc149140174 \h </w:instrText>
+              <w:instrText xml:space="preserve"> PAGEREF _Toc150193635 \h </w:instrText>
             </w:r>
             <w:r>
               <w:rPr>
@@ -947,7 +950,7 @@
               <w:szCs w:val="24"/>
             </w:rPr>
           </w:pPr>
-          <w:hyperlink w:anchor="_Toc149140175" w:history="1">
+          <w:hyperlink w:anchor="_Toc150193636" w:history="1">
             <w:r>
               <w:rPr>
                 <w:rStyle w:val="Hyperlink"/>
@@ -974,7 +977,7 @@
                 <w:noProof/>
                 <w:webHidden/>
               </w:rPr>
-              <w:instrText xml:space="preserve"> PAGEREF _Toc149140175 \h </w:instrText>
+              <w:instrText xml:space="preserve"> PAGEREF _Toc150193636 \h </w:instrText>
             </w:r>
             <w:r>
               <w:rPr>
@@ -1020,7 +1023,7 @@
               <w:szCs w:val="24"/>
             </w:rPr>
           </w:pPr>
-          <w:hyperlink w:anchor="_Toc149140176" w:history="1">
+          <w:hyperlink w:anchor="_Toc150193637" w:history="1">
             <w:r>
               <w:rPr>
                 <w:rStyle w:val="Hyperlink"/>
@@ -1047,7 +1050,7 @@
                 <w:noProof/>
                 <w:webHidden/>
               </w:rPr>
-              <w:instrText xml:space="preserve"> PAGEREF _Toc149140176 \h </w:instrText>
+              <w:instrText xml:space="preserve"> PAGEREF _Toc150193637 \h </w:instrText>
             </w:r>
             <w:r>
               <w:rPr>
@@ -1093,7 +1096,7 @@
               <w:noProof/>
             </w:rPr>
           </w:pPr>
-          <w:hyperlink w:anchor="_Toc149140177" w:history="1">
+          <w:hyperlink w:anchor="_Toc150193638" w:history="1">
             <w:r>
               <w:rPr>
                 <w:rStyle w:val="Hyperlink"/>
@@ -1120,7 +1123,7 @@
                 <w:noProof/>
                 <w:webHidden/>
               </w:rPr>
-              <w:instrText xml:space="preserve"> PAGEREF _Toc149140177 \h </w:instrText>
+              <w:instrText xml:space="preserve"> PAGEREF _Toc150193638 \h </w:instrText>
             </w:r>
             <w:r>
               <w:rPr>
@@ -1166,7 +1169,7 @@
               <w:szCs w:val="24"/>
             </w:rPr>
           </w:pPr>
-          <w:hyperlink w:anchor="_Toc149140178" w:history="1">
+          <w:hyperlink w:anchor="_Toc150193639" w:history="1">
             <w:r>
               <w:rPr>
                 <w:rStyle w:val="Hyperlink"/>
@@ -1193,7 +1196,7 @@
                 <w:noProof/>
                 <w:webHidden/>
               </w:rPr>
-              <w:instrText xml:space="preserve"> PAGEREF _Toc149140178 \h </w:instrText>
+              <w:instrText xml:space="preserve"> PAGEREF _Toc150193639 \h </w:instrText>
             </w:r>
             <w:r>
               <w:rPr>
@@ -1239,13 +1242,13 @@
               <w:szCs w:val="24"/>
             </w:rPr>
           </w:pPr>
-          <w:hyperlink w:anchor="_Toc149140179" w:history="1">
+          <w:hyperlink w:anchor="_Toc150193640" w:history="1">
             <w:r>
               <w:rPr>
                 <w:rStyle w:val="Hyperlink"/>
                 <w:noProof/>
               </w:rPr>
-              <w:t>P2.iv – Memory Management</w:t>
+              <w:t>P2.iv – Memory Management Simulation Analysis</w:t>
             </w:r>
             <w:r>
               <w:rPr>
@@ -1266,7 +1269,7 @@
                 <w:noProof/>
                 <w:webHidden/>
               </w:rPr>
-              <w:instrText xml:space="preserve"> PAGEREF _Toc149140179 \h </w:instrText>
+              <w:instrText xml:space="preserve"> PAGEREF _Toc150193640 \h </w:instrText>
             </w:r>
             <w:r>
               <w:rPr>
@@ -1287,6 +1290,290 @@
                 <w:webHidden/>
               </w:rPr>
               <w:t>5</w:t>
+            </w:r>
+            <w:r>
+              <w:rPr>
+                <w:noProof/>
+                <w:webHidden/>
+              </w:rPr>
+              <w:fldChar w:fldCharType="end"/>
+            </w:r>
+          </w:hyperlink>
+        </w:p>
+        <w:p>
+          <w:pPr>
+            <w:pStyle w:val="TOC3"/>
+            <w:tabs>
+              <w:tab w:val="right" w:leader="dot" w:pos="9350"/>
+            </w:tabs>
+            <w:rPr>
+              <w:rFonts w:eastAsiaTheme="minorEastAsia" w:cstheme="minorBidi"/>
+              <w:noProof/>
+              <w:sz w:val="24"/>
+              <w:szCs w:val="24"/>
+            </w:rPr>
+          </w:pPr>
+          <w:hyperlink w:anchor="_Toc150193641" w:history="1">
+            <w:r>
+              <w:rPr>
+                <w:rStyle w:val="Hyperlink"/>
+                <w:noProof/>
+              </w:rPr>
+              <w:t>Objective</w:t>
+            </w:r>
+            <w:r>
+              <w:rPr>
+                <w:noProof/>
+                <w:webHidden/>
+              </w:rPr>
+              <w:tab/>
+            </w:r>
+            <w:r>
+              <w:rPr>
+                <w:noProof/>
+                <w:webHidden/>
+              </w:rPr>
+              <w:fldChar w:fldCharType="begin"/>
+            </w:r>
+            <w:r>
+              <w:rPr>
+                <w:noProof/>
+                <w:webHidden/>
+              </w:rPr>
+              <w:instrText xml:space="preserve"> PAGEREF _Toc150193641 \h </w:instrText>
+            </w:r>
+            <w:r>
+              <w:rPr>
+                <w:noProof/>
+                <w:webHidden/>
+              </w:rPr>
+            </w:r>
+            <w:r>
+              <w:rPr>
+                <w:noProof/>
+                <w:webHidden/>
+              </w:rPr>
+              <w:fldChar w:fldCharType="separate"/>
+            </w:r>
+            <w:r>
+              <w:rPr>
+                <w:noProof/>
+                <w:webHidden/>
+              </w:rPr>
+              <w:t>5</w:t>
+            </w:r>
+            <w:r>
+              <w:rPr>
+                <w:noProof/>
+                <w:webHidden/>
+              </w:rPr>
+              <w:fldChar w:fldCharType="end"/>
+            </w:r>
+          </w:hyperlink>
+        </w:p>
+        <w:p>
+          <w:pPr>
+            <w:pStyle w:val="TOC3"/>
+            <w:tabs>
+              <w:tab w:val="right" w:leader="dot" w:pos="9350"/>
+            </w:tabs>
+            <w:rPr>
+              <w:rFonts w:eastAsiaTheme="minorEastAsia" w:cstheme="minorBidi"/>
+              <w:noProof/>
+              <w:sz w:val="24"/>
+              <w:szCs w:val="24"/>
+            </w:rPr>
+          </w:pPr>
+          <w:hyperlink w:anchor="_Toc150193642" w:history="1">
+            <w:r>
+              <w:rPr>
+                <w:rStyle w:val="Hyperlink"/>
+                <w:noProof/>
+              </w:rPr>
+              <w:t>Experiment Design</w:t>
+            </w:r>
+            <w:r>
+              <w:rPr>
+                <w:noProof/>
+                <w:webHidden/>
+              </w:rPr>
+              <w:tab/>
+            </w:r>
+            <w:r>
+              <w:rPr>
+                <w:noProof/>
+                <w:webHidden/>
+              </w:rPr>
+              <w:fldChar w:fldCharType="begin"/>
+            </w:r>
+            <w:r>
+              <w:rPr>
+                <w:noProof/>
+                <w:webHidden/>
+              </w:rPr>
+              <w:instrText xml:space="preserve"> PAGEREF _Toc150193642 \h </w:instrText>
+            </w:r>
+            <w:r>
+              <w:rPr>
+                <w:noProof/>
+                <w:webHidden/>
+              </w:rPr>
+            </w:r>
+            <w:r>
+              <w:rPr>
+                <w:noProof/>
+                <w:webHidden/>
+              </w:rPr>
+              <w:fldChar w:fldCharType="separate"/>
+            </w:r>
+            <w:r>
+              <w:rPr>
+                <w:noProof/>
+                <w:webHidden/>
+              </w:rPr>
+              <w:t>5</w:t>
+            </w:r>
+            <w:r>
+              <w:rPr>
+                <w:noProof/>
+                <w:webHidden/>
+              </w:rPr>
+              <w:fldChar w:fldCharType="end"/>
+            </w:r>
+          </w:hyperlink>
+        </w:p>
+        <w:p>
+          <w:pPr>
+            <w:pStyle w:val="TOC3"/>
+            <w:tabs>
+              <w:tab w:val="right" w:leader="dot" w:pos="9350"/>
+            </w:tabs>
+            <w:rPr>
+              <w:rFonts w:eastAsiaTheme="minorEastAsia" w:cstheme="minorBidi"/>
+              <w:noProof/>
+              <w:sz w:val="24"/>
+              <w:szCs w:val="24"/>
+            </w:rPr>
+          </w:pPr>
+          <w:hyperlink w:anchor="_Toc150193643" w:history="1">
+            <w:r>
+              <w:rPr>
+                <w:rStyle w:val="Hyperlink"/>
+                <w:noProof/>
+              </w:rPr>
+              <w:t>Results</w:t>
+            </w:r>
+            <w:r>
+              <w:rPr>
+                <w:noProof/>
+                <w:webHidden/>
+              </w:rPr>
+              <w:tab/>
+            </w:r>
+            <w:r>
+              <w:rPr>
+                <w:noProof/>
+                <w:webHidden/>
+              </w:rPr>
+              <w:fldChar w:fldCharType="begin"/>
+            </w:r>
+            <w:r>
+              <w:rPr>
+                <w:noProof/>
+                <w:webHidden/>
+              </w:rPr>
+              <w:instrText xml:space="preserve"> PAGEREF _Toc150193643 \h </w:instrText>
+            </w:r>
+            <w:r>
+              <w:rPr>
+                <w:noProof/>
+                <w:webHidden/>
+              </w:rPr>
+            </w:r>
+            <w:r>
+              <w:rPr>
+                <w:noProof/>
+                <w:webHidden/>
+              </w:rPr>
+              <w:fldChar w:fldCharType="separate"/>
+            </w:r>
+            <w:r>
+              <w:rPr>
+                <w:noProof/>
+                <w:webHidden/>
+              </w:rPr>
+              <w:t>6</w:t>
+            </w:r>
+            <w:r>
+              <w:rPr>
+                <w:noProof/>
+                <w:webHidden/>
+              </w:rPr>
+              <w:fldChar w:fldCharType="end"/>
+            </w:r>
+          </w:hyperlink>
+        </w:p>
+        <w:p>
+          <w:pPr>
+            <w:pStyle w:val="TOC3"/>
+            <w:tabs>
+              <w:tab w:val="right" w:leader="dot" w:pos="9350"/>
+            </w:tabs>
+            <w:rPr>
+              <w:rFonts w:eastAsiaTheme="minorEastAsia" w:cstheme="minorBidi"/>
+              <w:noProof/>
+              <w:sz w:val="24"/>
+              <w:szCs w:val="24"/>
+            </w:rPr>
+          </w:pPr>
+          <w:hyperlink w:anchor="_Toc150193644" w:history="1">
+            <w:r>
+              <w:rPr>
+                <w:rStyle w:val="Hyperlink"/>
+                <w:noProof/>
+              </w:rPr>
+              <w:t>Conclusion</w:t>
+            </w:r>
+            <w:r>
+              <w:rPr>
+                <w:noProof/>
+                <w:webHidden/>
+              </w:rPr>
+              <w:tab/>
+            </w:r>
+            <w:r>
+              <w:rPr>
+                <w:noProof/>
+                <w:webHidden/>
+              </w:rPr>
+              <w:fldChar w:fldCharType="begin"/>
+            </w:r>
+            <w:r>
+              <w:rPr>
+                <w:noProof/>
+                <w:webHidden/>
+              </w:rPr>
+              <w:instrText xml:space="preserve"> PAGEREF _Toc150193644 \h </w:instrText>
+            </w:r>
+            <w:r>
+              <w:rPr>
+                <w:noProof/>
+                <w:webHidden/>
+              </w:rPr>
+            </w:r>
+            <w:r>
+              <w:rPr>
+                <w:noProof/>
+                <w:webHidden/>
+              </w:rPr>
+              <w:fldChar w:fldCharType="separate"/>
+            </w:r>
+            <w:r>
+              <w:rPr>
+                <w:noProof/>
+                <w:webHidden/>
+              </w:rPr>
+              <w:t>6</w:t>
             </w:r>
             <w:r>
               <w:rPr>
@@ -1312,7 +1599,7 @@
               <w:noProof/>
             </w:rPr>
           </w:pPr>
-          <w:hyperlink w:anchor="_Toc149140180" w:history="1">
+          <w:hyperlink w:anchor="_Toc150193645" w:history="1">
             <w:r>
               <w:rPr>
                 <w:rStyle w:val="Hyperlink"/>
@@ -1339,7 +1626,7 @@
                 <w:noProof/>
                 <w:webHidden/>
               </w:rPr>
-              <w:instrText xml:space="preserve"> PAGEREF _Toc149140180 \h </w:instrText>
+              <w:instrText xml:space="preserve"> PAGEREF _Toc150193645 \h </w:instrText>
             </w:r>
             <w:r>
               <w:rPr>
@@ -1359,7 +1646,7 @@
                 <w:noProof/>
                 <w:webHidden/>
               </w:rPr>
-              <w:t>5</w:t>
+              <w:t>7</w:t>
             </w:r>
             <w:r>
               <w:rPr>
@@ -1411,7 +1698,7 @@
       <w:pPr>
         <w:pStyle w:val="Heading1"/>
       </w:pPr>
-      <w:bookmarkStart w:id="0" w:name="_Toc149140165"/>
+      <w:bookmarkStart w:id="0" w:name="_Toc150193626"/>
       <w:r>
         <w:lastRenderedPageBreak/>
         <w:t>Part 1 Concepts</w:t>
@@ -1423,7 +1710,7 @@
       <w:pPr>
         <w:pStyle w:val="Heading2"/>
       </w:pPr>
-      <w:bookmarkStart w:id="1" w:name="_Toc149140166"/>
+      <w:bookmarkStart w:id="1" w:name="_Toc150193627"/>
       <w:r>
         <w:t>P1.a</w:t>
       </w:r>
@@ -1490,10 +1777,7 @@
         <w:t>CPU</w:t>
       </w:r>
       <w:r>
-        <w:t xml:space="preserve"> scheduler </w:t>
-      </w:r>
-      <w:r>
-        <w:t>picks one process from the READY state</w:t>
+        <w:t xml:space="preserve"> scheduler picks one process from the READY state</w:t>
       </w:r>
       <w:r>
         <w:t>, based on highest priority</w:t>
@@ -1505,10 +1789,7 @@
         <w:t>,</w:t>
       </w:r>
       <w:r>
-        <w:t xml:space="preserve"> to be dispatched to the CPU.</w:t>
-      </w:r>
-      <w:r>
-        <w:t xml:space="preserve"> </w:t>
+        <w:t xml:space="preserve"> to be dispatched to the CPU. </w:t>
       </w:r>
     </w:p>
     <w:p/>
@@ -1559,7 +1840,7 @@
       <w:pPr>
         <w:pStyle w:val="Heading2"/>
       </w:pPr>
-      <w:bookmarkStart w:id="2" w:name="_Toc149140167"/>
+      <w:bookmarkStart w:id="2" w:name="_Toc150193628"/>
       <w:r>
         <w:t>P1.b</w:t>
       </w:r>
@@ -1647,13 +1928,7 @@
                     <w:rPr>
                       <w:rFonts w:ascii="Cambria Math" w:hAnsi="Cambria Math"/>
                     </w:rPr>
-                    <m:t>end</m:t>
-                  </m:r>
-                  <m:r>
-                    <w:rPr>
-                      <w:rFonts w:ascii="Cambria Math" w:hAnsi="Cambria Math"/>
-                    </w:rPr>
-                    <m:t>s</m:t>
+                    <m:t>ends</m:t>
                   </m:r>
                 </m:sub>
               </m:sSub>
@@ -1707,7 +1982,7 @@
       <w:pPr>
         <w:pStyle w:val="Heading3"/>
       </w:pPr>
-      <w:bookmarkStart w:id="3" w:name="_Toc149140168"/>
+      <w:bookmarkStart w:id="3" w:name="_Toc150193629"/>
       <w:r>
         <w:t>P1.b.i – FCFS</w:t>
       </w:r>
@@ -1729,7 +2004,7 @@
       <w:pPr>
         <w:pStyle w:val="Heading3"/>
       </w:pPr>
-      <w:bookmarkStart w:id="4" w:name="_Toc149140169"/>
+      <w:bookmarkStart w:id="4" w:name="_Toc150193630"/>
       <w:r>
         <w:lastRenderedPageBreak/>
         <w:t>P1.</w:t>
@@ -1761,7 +2036,7 @@
       <w:pPr>
         <w:pStyle w:val="Heading3"/>
       </w:pPr>
-      <w:bookmarkStart w:id="5" w:name="_Toc149140170"/>
+      <w:bookmarkStart w:id="5" w:name="_Toc150193631"/>
       <w:r>
         <w:t>P1.b.iii – Multiple Queues with Feedback</w:t>
       </w:r>
@@ -1784,7 +2059,7 @@
       <w:pPr>
         <w:pStyle w:val="Heading2"/>
       </w:pPr>
-      <w:bookmarkStart w:id="6" w:name="_Toc149140171"/>
+      <w:bookmarkStart w:id="6" w:name="_Toc150193632"/>
       <w:r>
         <w:t>P1.d</w:t>
       </w:r>
@@ -1800,7 +2075,7 @@
       <w:pPr>
         <w:pStyle w:val="Heading2"/>
       </w:pPr>
-      <w:bookmarkStart w:id="7" w:name="_Toc149140172"/>
+      <w:bookmarkStart w:id="7" w:name="_Toc150193633"/>
       <w:r>
         <w:t>P1.e</w:t>
       </w:r>
@@ -1831,10 +2106,7 @@
     </w:p>
     <w:p>
       <w:r>
-        <w:t>All algorithms are analyzed on</w:t>
-      </w:r>
-      <w:r>
-        <w:t xml:space="preserve"> a degree of 0 to 1, where 0 is not discriminatory in favour of short processes and 1 is very discriminatory in favour of short processes.</w:t>
+        <w:t>All algorithms are analyzed on a degree of 0 to 1, where 0 is not discriminatory in favour of short processes and 1 is very discriminatory in favour of short processes.</w:t>
       </w:r>
     </w:p>
     <w:p/>
@@ -1842,7 +2114,7 @@
       <w:pPr>
         <w:pStyle w:val="Heading3"/>
       </w:pPr>
-      <w:bookmarkStart w:id="8" w:name="_Toc149140173"/>
+      <w:bookmarkStart w:id="8" w:name="_Toc150193634"/>
       <w:proofErr w:type="gramStart"/>
       <w:r>
         <w:t>P1.e.a</w:t>
@@ -1866,7 +2138,7 @@
       <w:pPr>
         <w:pStyle w:val="Heading3"/>
       </w:pPr>
-      <w:bookmarkStart w:id="9" w:name="_Toc149140174"/>
+      <w:bookmarkStart w:id="9" w:name="_Toc150193635"/>
       <w:proofErr w:type="gramStart"/>
       <w:r>
         <w:t>P1.e.b</w:t>
@@ -1950,7 +2222,7 @@
       <w:pPr>
         <w:pStyle w:val="Heading3"/>
       </w:pPr>
-      <w:bookmarkStart w:id="10" w:name="_Toc149140175"/>
+      <w:bookmarkStart w:id="10" w:name="_Toc150193636"/>
       <w:r>
         <w:t>P1.e.c</w:t>
       </w:r>
@@ -2038,7 +2310,7 @@
       <w:pPr>
         <w:pStyle w:val="Heading2"/>
       </w:pPr>
-      <w:bookmarkStart w:id="11" w:name="_Toc149140176"/>
+      <w:bookmarkStart w:id="11" w:name="_Toc150193637"/>
       <w:r>
         <w:t>P1.f</w:t>
       </w:r>
@@ -2055,7 +2327,7 @@
       <w:pPr>
         <w:pStyle w:val="Heading1"/>
       </w:pPr>
-      <w:bookmarkStart w:id="12" w:name="_Toc149140177"/>
+      <w:bookmarkStart w:id="12" w:name="_Toc150193638"/>
       <w:r>
         <w:t>Part 2</w:t>
       </w:r>
@@ -2066,7 +2338,7 @@
       <w:pPr>
         <w:pStyle w:val="Heading2"/>
       </w:pPr>
-      <w:bookmarkStart w:id="13" w:name="_Toc149140178"/>
+      <w:bookmarkStart w:id="13" w:name="_Toc150193639"/>
       <w:r>
         <w:t>P2.iii – Simulation Execution</w:t>
       </w:r>
@@ -2083,7 +2355,7 @@
       <w:pPr>
         <w:pStyle w:val="Heading2"/>
       </w:pPr>
-      <w:bookmarkStart w:id="14" w:name="_Toc149140179"/>
+      <w:bookmarkStart w:id="14" w:name="_Toc150193640"/>
       <w:r>
         <w:t>P</w:t>
       </w:r>
@@ -2098,11 +2370,1121 @@
       <w:r>
         <w:t>Management</w:t>
       </w:r>
+      <w:r>
+        <w:t xml:space="preserve"> Simulation Analysis</w:t>
+      </w:r>
       <w:bookmarkEnd w:id="14"/>
     </w:p>
-    <w:p>
-      <w:r>
-        <w:t>Coming soon …</w:t>
+    <w:p/>
+    <w:p>
+      <w:pPr>
+        <w:pStyle w:val="Heading3"/>
+      </w:pPr>
+      <w:bookmarkStart w:id="15" w:name="_Toc150193641"/>
+      <w:r>
+        <w:t>Objective</w:t>
+      </w:r>
+      <w:bookmarkEnd w:id="15"/>
+    </w:p>
+    <w:p>
+      <w:r>
+        <w:t xml:space="preserve">Analyze the memory schemas in Figure </w:t>
+      </w:r>
+      <w:r>
+        <w:t>M1</w:t>
+      </w:r>
+      <w:r>
+        <w:t xml:space="preserve"> and make a conclusion about which schema </w:t>
+      </w:r>
+      <w:r>
+        <w:t xml:space="preserve">has a lower mean time for </w:t>
+      </w:r>
+      <w:r>
+        <w:t xml:space="preserve">processes </w:t>
+      </w:r>
+      <w:r>
+        <w:t xml:space="preserve">waiting </w:t>
+      </w:r>
+      <w:r>
+        <w:t>in NEW state.</w:t>
+      </w:r>
+    </w:p>
+    <w:p/>
+    <w:tbl>
+      <w:tblPr>
+        <w:tblStyle w:val="TableGrid"/>
+        <w:tblW w:w="0" w:type="auto"/>
+        <w:tblLook w:val="04A0" w:firstRow="1" w:lastRow="0" w:firstColumn="1" w:lastColumn="0" w:noHBand="0" w:noVBand="1"/>
+      </w:tblPr>
+      <w:tblGrid>
+        <w:gridCol w:w="4675"/>
+        <w:gridCol w:w="4675"/>
+      </w:tblGrid>
+      <w:tr>
+        <w:tc>
+          <w:tcPr>
+            <w:tcW w:w="4675" w:type="dxa"/>
+          </w:tcPr>
+          <w:p>
+            <w:pPr>
+              <w:rPr>
+                <w:b/>
+                <w:bCs/>
+              </w:rPr>
+            </w:pPr>
+            <w:r>
+              <w:rPr>
+                <w:b/>
+                <w:bCs/>
+              </w:rPr>
+              <w:t>Memory Schema 1</w:t>
+            </w:r>
+          </w:p>
+        </w:tc>
+        <w:tc>
+          <w:tcPr>
+            <w:tcW w:w="4675" w:type="dxa"/>
+          </w:tcPr>
+          <w:p>
+            <w:pPr>
+              <w:rPr>
+                <w:b/>
+                <w:bCs/>
+              </w:rPr>
+            </w:pPr>
+            <w:r>
+              <w:rPr>
+                <w:b/>
+                <w:bCs/>
+              </w:rPr>
+              <w:t>Memory Schema 2</w:t>
+            </w:r>
+          </w:p>
+        </w:tc>
+      </w:tr>
+      <w:tr>
+        <w:tc>
+          <w:tcPr>
+            <w:tcW w:w="4675" w:type="dxa"/>
+          </w:tcPr>
+          <w:p>
+            <w:r>
+              <w:t>500 Mb</w:t>
+            </w:r>
+          </w:p>
+        </w:tc>
+        <w:tc>
+          <w:tcPr>
+            <w:tcW w:w="4675" w:type="dxa"/>
+          </w:tcPr>
+          <w:p>
+            <w:r>
+              <w:t>300 Mb</w:t>
+            </w:r>
+          </w:p>
+        </w:tc>
+      </w:tr>
+      <w:tr>
+        <w:tc>
+          <w:tcPr>
+            <w:tcW w:w="4675" w:type="dxa"/>
+          </w:tcPr>
+          <w:p>
+            <w:r>
+              <w:t>250 Mb</w:t>
+            </w:r>
+          </w:p>
+        </w:tc>
+        <w:tc>
+          <w:tcPr>
+            <w:tcW w:w="4675" w:type="dxa"/>
+          </w:tcPr>
+          <w:p>
+            <w:r>
+              <w:t>300 Mb</w:t>
+            </w:r>
+          </w:p>
+        </w:tc>
+      </w:tr>
+      <w:tr>
+        <w:tc>
+          <w:tcPr>
+            <w:tcW w:w="4675" w:type="dxa"/>
+          </w:tcPr>
+          <w:p>
+            <w:r>
+              <w:t>150 Mb</w:t>
+            </w:r>
+          </w:p>
+        </w:tc>
+        <w:tc>
+          <w:tcPr>
+            <w:tcW w:w="4675" w:type="dxa"/>
+          </w:tcPr>
+          <w:p>
+            <w:r>
+              <w:t>350 Mb</w:t>
+            </w:r>
+          </w:p>
+        </w:tc>
+      </w:tr>
+      <w:tr>
+        <w:tc>
+          <w:tcPr>
+            <w:tcW w:w="4675" w:type="dxa"/>
+          </w:tcPr>
+          <w:p>
+            <w:r>
+              <w:t>100 Mb</w:t>
+            </w:r>
+          </w:p>
+        </w:tc>
+        <w:tc>
+          <w:tcPr>
+            <w:tcW w:w="4675" w:type="dxa"/>
+          </w:tcPr>
+          <w:p>
+            <w:r>
+              <w:t>50 Mb</w:t>
+            </w:r>
+          </w:p>
+        </w:tc>
+      </w:tr>
+    </w:tbl>
+    <w:p>
+      <w:pPr>
+        <w:jc w:val="center"/>
+      </w:pPr>
+      <w:r>
+        <w:t xml:space="preserve">Figure </w:t>
+      </w:r>
+      <w:r>
+        <w:t>M1</w:t>
+      </w:r>
+      <w:r>
+        <w:t>: Memory Schemas</w:t>
+      </w:r>
+    </w:p>
+    <w:p/>
+    <w:p>
+      <w:pPr>
+        <w:pStyle w:val="Heading3"/>
+      </w:pPr>
+      <w:bookmarkStart w:id="16" w:name="_Toc150193642"/>
+      <w:r>
+        <w:t>Experiment Design</w:t>
+      </w:r>
+      <w:bookmarkEnd w:id="16"/>
+    </w:p>
+    <w:p>
+      <w:r>
+        <w:t xml:space="preserve">10 scenarios will be simulated using a FCFS scheduling algorithm. </w:t>
+      </w:r>
+      <w:r>
+        <w:t xml:space="preserve">Each scenario will be run against each memory schema to see which one </w:t>
+      </w:r>
+      <w:r>
+        <w:t>has a lower</w:t>
+      </w:r>
+      <w:r>
+        <w:t xml:space="preserve"> mean time </w:t>
+      </w:r>
+      <w:r>
+        <w:t xml:space="preserve">for </w:t>
+      </w:r>
+      <w:r>
+        <w:t xml:space="preserve">processes </w:t>
+      </w:r>
+      <w:r>
+        <w:t>waiting</w:t>
+      </w:r>
+      <w:r>
+        <w:t xml:space="preserve"> in the NEW state.</w:t>
+      </w:r>
+    </w:p>
+    <w:p/>
+    <w:p>
+      <w:r>
+        <w:t xml:space="preserve">Each scenario will contain 10 processes. All processes will have identical attributes except for (1) PID and (2) Process Size. All processes will arrive at 0 </w:t>
+      </w:r>
+      <w:proofErr w:type="spellStart"/>
+      <w:r>
+        <w:t>ms</w:t>
+      </w:r>
+      <w:proofErr w:type="spellEnd"/>
+      <w:r>
+        <w:t xml:space="preserve"> to create a backlog in the NEW state</w:t>
+      </w:r>
+      <w:r>
+        <w:t xml:space="preserve">, perform no I/O, and have a total CPU time of 1 </w:t>
+      </w:r>
+      <w:proofErr w:type="spellStart"/>
+      <w:r>
+        <w:t>ms.</w:t>
+      </w:r>
+      <w:proofErr w:type="spellEnd"/>
+      <w:r>
+        <w:t xml:space="preserve"> The processes will be sorted by process size from lowest to highest.</w:t>
+      </w:r>
+    </w:p>
+    <w:p/>
+    <w:p>
+      <w:r>
+        <w:t xml:space="preserve">Figure </w:t>
+      </w:r>
+      <w:r>
+        <w:t>M2</w:t>
+      </w:r>
+      <w:r>
+        <w:t xml:space="preserve"> below contains a summary of each scenario. All scenarios can be viewed in </w:t>
+      </w:r>
+      <w:r>
+        <w:t xml:space="preserve">the simulator project folder in </w:t>
+      </w:r>
+      <w:r>
+        <w:rPr>
+          <w:b/>
+          <w:bCs/>
+        </w:rPr>
+        <w:t>/resources/memory-simulation/</w:t>
+      </w:r>
+    </w:p>
+    <w:p>
+      <w:r>
+        <w:t xml:space="preserve"> </w:t>
+      </w:r>
+    </w:p>
+    <w:tbl>
+      <w:tblPr>
+        <w:tblStyle w:val="TableGrid"/>
+        <w:tblW w:w="0" w:type="auto"/>
+        <w:tblLook w:val="04A0" w:firstRow="1" w:lastRow="0" w:firstColumn="1" w:lastColumn="0" w:noHBand="0" w:noVBand="1"/>
+      </w:tblPr>
+      <w:tblGrid>
+        <w:gridCol w:w="1413"/>
+        <w:gridCol w:w="7937"/>
+      </w:tblGrid>
+      <w:tr>
+        <w:tc>
+          <w:tcPr>
+            <w:tcW w:w="1413" w:type="dxa"/>
+          </w:tcPr>
+          <w:p>
+            <w:pPr>
+              <w:rPr>
+                <w:b/>
+                <w:bCs/>
+              </w:rPr>
+            </w:pPr>
+            <w:r>
+              <w:rPr>
+                <w:b/>
+                <w:bCs/>
+              </w:rPr>
+              <w:t>Scenario #</w:t>
+            </w:r>
+          </w:p>
+        </w:tc>
+        <w:tc>
+          <w:tcPr>
+            <w:tcW w:w="7937" w:type="dxa"/>
+          </w:tcPr>
+          <w:p>
+            <w:pPr>
+              <w:rPr>
+                <w:b/>
+                <w:bCs/>
+              </w:rPr>
+            </w:pPr>
+            <w:r>
+              <w:rPr>
+                <w:b/>
+                <w:bCs/>
+              </w:rPr>
+              <w:t>Description</w:t>
+            </w:r>
+          </w:p>
+        </w:tc>
+      </w:tr>
+      <w:tr>
+        <w:tc>
+          <w:tcPr>
+            <w:tcW w:w="1413" w:type="dxa"/>
+          </w:tcPr>
+          <w:p>
+            <w:r>
+              <w:t>0</w:t>
+            </w:r>
+          </w:p>
+        </w:tc>
+        <w:tc>
+          <w:tcPr>
+            <w:tcW w:w="7937" w:type="dxa"/>
+          </w:tcPr>
+          <w:p>
+            <w:r>
+              <w:t>100% of processes at size = 350 Mb.</w:t>
+            </w:r>
+          </w:p>
+        </w:tc>
+      </w:tr>
+      <w:tr>
+        <w:tc>
+          <w:tcPr>
+            <w:tcW w:w="1413" w:type="dxa"/>
+          </w:tcPr>
+          <w:p>
+            <w:r>
+              <w:lastRenderedPageBreak/>
+              <w:t>1</w:t>
+            </w:r>
+          </w:p>
+        </w:tc>
+        <w:tc>
+          <w:tcPr>
+            <w:tcW w:w="7937" w:type="dxa"/>
+          </w:tcPr>
+          <w:p>
+            <w:r>
+              <w:t>100% of processes at size = 300 Mb.</w:t>
+            </w:r>
+          </w:p>
+        </w:tc>
+      </w:tr>
+      <w:tr>
+        <w:tc>
+          <w:tcPr>
+            <w:tcW w:w="1413" w:type="dxa"/>
+          </w:tcPr>
+          <w:p>
+            <w:r>
+              <w:t>2</w:t>
+            </w:r>
+          </w:p>
+        </w:tc>
+        <w:tc>
+          <w:tcPr>
+            <w:tcW w:w="7937" w:type="dxa"/>
+          </w:tcPr>
+          <w:p>
+            <w:r>
+              <w:t>100% of processes at size = 250 Mb.</w:t>
+            </w:r>
+          </w:p>
+        </w:tc>
+      </w:tr>
+      <w:tr>
+        <w:tc>
+          <w:tcPr>
+            <w:tcW w:w="1413" w:type="dxa"/>
+          </w:tcPr>
+          <w:p>
+            <w:r>
+              <w:t>3</w:t>
+            </w:r>
+          </w:p>
+        </w:tc>
+        <w:tc>
+          <w:tcPr>
+            <w:tcW w:w="7937" w:type="dxa"/>
+          </w:tcPr>
+          <w:p>
+            <w:r>
+              <w:t>100% of processes at size = 150 Mb.</w:t>
+            </w:r>
+          </w:p>
+        </w:tc>
+      </w:tr>
+      <w:tr>
+        <w:tc>
+          <w:tcPr>
+            <w:tcW w:w="1413" w:type="dxa"/>
+          </w:tcPr>
+          <w:p>
+            <w:r>
+              <w:t>4</w:t>
+            </w:r>
+          </w:p>
+        </w:tc>
+        <w:tc>
+          <w:tcPr>
+            <w:tcW w:w="7937" w:type="dxa"/>
+          </w:tcPr>
+          <w:p>
+            <w:r>
+              <w:t xml:space="preserve">100% of processes at size = 100 Mb. </w:t>
+            </w:r>
+          </w:p>
+        </w:tc>
+      </w:tr>
+      <w:tr>
+        <w:tc>
+          <w:tcPr>
+            <w:tcW w:w="1413" w:type="dxa"/>
+          </w:tcPr>
+          <w:p>
+            <w:r>
+              <w:t>5</w:t>
+            </w:r>
+          </w:p>
+        </w:tc>
+        <w:tc>
+          <w:tcPr>
+            <w:tcW w:w="7937" w:type="dxa"/>
+          </w:tcPr>
+          <w:p>
+            <w:r>
+              <w:t>30% of processes at size = 350 Mb. Remaining processes at size = 50 Mb.</w:t>
+            </w:r>
+          </w:p>
+        </w:tc>
+      </w:tr>
+      <w:tr>
+        <w:tc>
+          <w:tcPr>
+            <w:tcW w:w="1413" w:type="dxa"/>
+          </w:tcPr>
+          <w:p>
+            <w:r>
+              <w:t>6</w:t>
+            </w:r>
+          </w:p>
+        </w:tc>
+        <w:tc>
+          <w:tcPr>
+            <w:tcW w:w="7937" w:type="dxa"/>
+          </w:tcPr>
+          <w:p>
+            <w:r>
+              <w:t>30% of processes at size = 300 Mb. Remaining processes at size = 50 Mb.</w:t>
+            </w:r>
+          </w:p>
+        </w:tc>
+      </w:tr>
+      <w:tr>
+        <w:tc>
+          <w:tcPr>
+            <w:tcW w:w="1413" w:type="dxa"/>
+          </w:tcPr>
+          <w:p>
+            <w:r>
+              <w:t>7</w:t>
+            </w:r>
+          </w:p>
+        </w:tc>
+        <w:tc>
+          <w:tcPr>
+            <w:tcW w:w="7937" w:type="dxa"/>
+          </w:tcPr>
+          <w:p>
+            <w:r>
+              <w:t>30% of processes at size = 250 Mb. Remaining processes at size = 50 Mb.</w:t>
+            </w:r>
+          </w:p>
+        </w:tc>
+      </w:tr>
+      <w:tr>
+        <w:tc>
+          <w:tcPr>
+            <w:tcW w:w="1413" w:type="dxa"/>
+          </w:tcPr>
+          <w:p>
+            <w:r>
+              <w:t>8</w:t>
+            </w:r>
+          </w:p>
+        </w:tc>
+        <w:tc>
+          <w:tcPr>
+            <w:tcW w:w="7937" w:type="dxa"/>
+          </w:tcPr>
+          <w:p>
+            <w:r>
+              <w:t>30% of processes at size = 150 Mb. Remaining processes at size = 50 Mb.</w:t>
+            </w:r>
+          </w:p>
+        </w:tc>
+      </w:tr>
+      <w:tr>
+        <w:tc>
+          <w:tcPr>
+            <w:tcW w:w="1413" w:type="dxa"/>
+          </w:tcPr>
+          <w:p>
+            <w:r>
+              <w:t>9</w:t>
+            </w:r>
+          </w:p>
+        </w:tc>
+        <w:tc>
+          <w:tcPr>
+            <w:tcW w:w="7937" w:type="dxa"/>
+          </w:tcPr>
+          <w:p>
+            <w:r>
+              <w:t>30% of processes at size = 100 Mb. Remaining processes at size = 50 Mb.</w:t>
+            </w:r>
+          </w:p>
+        </w:tc>
+      </w:tr>
+    </w:tbl>
+    <w:p>
+      <w:pPr>
+        <w:jc w:val="center"/>
+      </w:pPr>
+      <w:r>
+        <w:t xml:space="preserve">Figure </w:t>
+      </w:r>
+      <w:r>
+        <w:t>M2</w:t>
+      </w:r>
+      <w:r>
+        <w:t>: Scenarios</w:t>
+      </w:r>
+    </w:p>
+    <w:p/>
+    <w:p>
+      <w:pPr>
+        <w:pStyle w:val="Heading3"/>
+      </w:pPr>
+      <w:bookmarkStart w:id="17" w:name="_Toc150193643"/>
+      <w:r>
+        <w:t>Results</w:t>
+      </w:r>
+      <w:bookmarkEnd w:id="17"/>
+    </w:p>
+    <w:p>
+      <w:r>
+        <w:t xml:space="preserve">Figure </w:t>
+      </w:r>
+      <w:r>
+        <w:t>M3</w:t>
+      </w:r>
+      <w:r>
+        <w:t xml:space="preserve"> below shows the calculated mean time spent in the NEW state for each scenario. </w:t>
+      </w:r>
+      <w:r>
+        <w:t>Figure M4 below shows the average of the results in M3.</w:t>
+      </w:r>
+    </w:p>
+    <w:p/>
+    <w:tbl>
+      <w:tblPr>
+        <w:tblStyle w:val="TableGrid"/>
+        <w:tblW w:w="0" w:type="auto"/>
+        <w:tblLook w:val="04A0" w:firstRow="1" w:lastRow="0" w:firstColumn="1" w:lastColumn="0" w:noHBand="0" w:noVBand="1"/>
+      </w:tblPr>
+      <w:tblGrid>
+        <w:gridCol w:w="1129"/>
+        <w:gridCol w:w="4253"/>
+        <w:gridCol w:w="3968"/>
+      </w:tblGrid>
+      <w:tr>
+        <w:tc>
+          <w:tcPr>
+            <w:tcW w:w="1129" w:type="dxa"/>
+          </w:tcPr>
+          <w:p>
+            <w:r>
+              <w:t>Scenario</w:t>
+            </w:r>
+          </w:p>
+        </w:tc>
+        <w:tc>
+          <w:tcPr>
+            <w:tcW w:w="4253" w:type="dxa"/>
+          </w:tcPr>
+          <w:p>
+            <w:r>
+              <w:t>Mean Time Spent in NEW State Using Memory Schema 1 (</w:t>
+            </w:r>
+            <w:proofErr w:type="spellStart"/>
+            <w:r>
+              <w:t>ms</w:t>
+            </w:r>
+            <w:proofErr w:type="spellEnd"/>
+            <w:r>
+              <w:t>)</w:t>
+            </w:r>
+          </w:p>
+        </w:tc>
+        <w:tc>
+          <w:tcPr>
+            <w:tcW w:w="3968" w:type="dxa"/>
+          </w:tcPr>
+          <w:p>
+            <w:r>
+              <w:t>Mean Time Spent in NEW State Using Memory Schema 2 (</w:t>
+            </w:r>
+            <w:proofErr w:type="spellStart"/>
+            <w:r>
+              <w:t>ms</w:t>
+            </w:r>
+            <w:proofErr w:type="spellEnd"/>
+            <w:r>
+              <w:t>)</w:t>
+            </w:r>
+          </w:p>
+        </w:tc>
+      </w:tr>
+      <w:tr>
+        <w:tc>
+          <w:tcPr>
+            <w:tcW w:w="1129" w:type="dxa"/>
+          </w:tcPr>
+          <w:p>
+            <w:r>
+              <w:t>0</w:t>
+            </w:r>
+          </w:p>
+        </w:tc>
+        <w:tc>
+          <w:tcPr>
+            <w:tcW w:w="4253" w:type="dxa"/>
+          </w:tcPr>
+          <w:p>
+            <w:r>
+              <w:t>4.5</w:t>
+            </w:r>
+          </w:p>
+        </w:tc>
+        <w:tc>
+          <w:tcPr>
+            <w:tcW w:w="3968" w:type="dxa"/>
+          </w:tcPr>
+          <w:p>
+            <w:r>
+              <w:t>4.5</w:t>
+            </w:r>
+          </w:p>
+        </w:tc>
+      </w:tr>
+      <w:tr>
+        <w:tc>
+          <w:tcPr>
+            <w:tcW w:w="1129" w:type="dxa"/>
+          </w:tcPr>
+          <w:p>
+            <w:r>
+              <w:t>1</w:t>
+            </w:r>
+          </w:p>
+        </w:tc>
+        <w:tc>
+          <w:tcPr>
+            <w:tcW w:w="4253" w:type="dxa"/>
+          </w:tcPr>
+          <w:p>
+            <w:r>
+              <w:t>4.5</w:t>
+            </w:r>
+          </w:p>
+        </w:tc>
+        <w:tc>
+          <w:tcPr>
+            <w:tcW w:w="3968" w:type="dxa"/>
+          </w:tcPr>
+          <w:p>
+            <w:r>
+              <w:t>2.8</w:t>
+            </w:r>
+          </w:p>
+        </w:tc>
+      </w:tr>
+      <w:tr>
+        <w:tc>
+          <w:tcPr>
+            <w:tcW w:w="1129" w:type="dxa"/>
+          </w:tcPr>
+          <w:p>
+            <w:r>
+              <w:t>2</w:t>
+            </w:r>
+          </w:p>
+        </w:tc>
+        <w:tc>
+          <w:tcPr>
+            <w:tcW w:w="4253" w:type="dxa"/>
+          </w:tcPr>
+          <w:p>
+            <w:r>
+              <w:t>3.6</w:t>
+            </w:r>
+          </w:p>
+        </w:tc>
+        <w:tc>
+          <w:tcPr>
+            <w:tcW w:w="3968" w:type="dxa"/>
+          </w:tcPr>
+          <w:p>
+            <w:r>
+              <w:t>2.8</w:t>
+            </w:r>
+          </w:p>
+        </w:tc>
+      </w:tr>
+      <w:tr>
+        <w:tc>
+          <w:tcPr>
+            <w:tcW w:w="1129" w:type="dxa"/>
+          </w:tcPr>
+          <w:p>
+            <w:r>
+              <w:t>3</w:t>
+            </w:r>
+          </w:p>
+        </w:tc>
+        <w:tc>
+          <w:tcPr>
+            <w:tcW w:w="4253" w:type="dxa"/>
+          </w:tcPr>
+          <w:p>
+            <w:r>
+              <w:t>2.8</w:t>
+            </w:r>
+          </w:p>
+        </w:tc>
+        <w:tc>
+          <w:tcPr>
+            <w:tcW w:w="3968" w:type="dxa"/>
+          </w:tcPr>
+          <w:p>
+            <w:r>
+              <w:t>2.8</w:t>
+            </w:r>
+          </w:p>
+        </w:tc>
+      </w:tr>
+      <w:tr>
+        <w:tc>
+          <w:tcPr>
+            <w:tcW w:w="1129" w:type="dxa"/>
+          </w:tcPr>
+          <w:p>
+            <w:r>
+              <w:t>4</w:t>
+            </w:r>
+          </w:p>
+        </w:tc>
+        <w:tc>
+          <w:tcPr>
+            <w:tcW w:w="4253" w:type="dxa"/>
+          </w:tcPr>
+          <w:p>
+            <w:r>
+              <w:t>2.1</w:t>
+            </w:r>
+          </w:p>
+        </w:tc>
+        <w:tc>
+          <w:tcPr>
+            <w:tcW w:w="3968" w:type="dxa"/>
+          </w:tcPr>
+          <w:p>
+            <w:r>
+              <w:t>2.8</w:t>
+            </w:r>
+          </w:p>
+        </w:tc>
+      </w:tr>
+      <w:tr>
+        <w:tc>
+          <w:tcPr>
+            <w:tcW w:w="1129" w:type="dxa"/>
+          </w:tcPr>
+          <w:p>
+            <w:r>
+              <w:t>5</w:t>
+            </w:r>
+          </w:p>
+        </w:tc>
+        <w:tc>
+          <w:tcPr>
+            <w:tcW w:w="4253" w:type="dxa"/>
+          </w:tcPr>
+          <w:p>
+            <w:r>
+              <w:t>2.8</w:t>
+            </w:r>
+          </w:p>
+        </w:tc>
+        <w:tc>
+          <w:tcPr>
+            <w:tcW w:w="3968" w:type="dxa"/>
+          </w:tcPr>
+          <w:p>
+            <w:r>
+              <w:t>3</w:t>
+            </w:r>
+          </w:p>
+        </w:tc>
+      </w:tr>
+      <w:tr>
+        <w:tc>
+          <w:tcPr>
+            <w:tcW w:w="1129" w:type="dxa"/>
+          </w:tcPr>
+          <w:p>
+            <w:r>
+              <w:t>6</w:t>
+            </w:r>
+          </w:p>
+        </w:tc>
+        <w:tc>
+          <w:tcPr>
+            <w:tcW w:w="4253" w:type="dxa"/>
+          </w:tcPr>
+          <w:p>
+            <w:r>
+              <w:t>2.8</w:t>
+            </w:r>
+          </w:p>
+        </w:tc>
+        <w:tc>
+          <w:tcPr>
+            <w:tcW w:w="3968" w:type="dxa"/>
+          </w:tcPr>
+          <w:p>
+            <w:r>
+              <w:t>2.4</w:t>
+            </w:r>
+          </w:p>
+        </w:tc>
+      </w:tr>
+      <w:tr>
+        <w:tc>
+          <w:tcPr>
+            <w:tcW w:w="1129" w:type="dxa"/>
+          </w:tcPr>
+          <w:p>
+            <w:r>
+              <w:t>7</w:t>
+            </w:r>
+          </w:p>
+        </w:tc>
+        <w:tc>
+          <w:tcPr>
+            <w:tcW w:w="4253" w:type="dxa"/>
+          </w:tcPr>
+          <w:p>
+            <w:r>
+              <w:t>2.5</w:t>
+            </w:r>
+          </w:p>
+        </w:tc>
+        <w:tc>
+          <w:tcPr>
+            <w:tcW w:w="3968" w:type="dxa"/>
+          </w:tcPr>
+          <w:p>
+            <w:r>
+              <w:t>2.4</w:t>
+            </w:r>
+          </w:p>
+        </w:tc>
+      </w:tr>
+      <w:tr>
+        <w:tc>
+          <w:tcPr>
+            <w:tcW w:w="1129" w:type="dxa"/>
+          </w:tcPr>
+          <w:p>
+            <w:r>
+              <w:t>8</w:t>
+            </w:r>
+          </w:p>
+        </w:tc>
+        <w:tc>
+          <w:tcPr>
+            <w:tcW w:w="4253" w:type="dxa"/>
+          </w:tcPr>
+          <w:p>
+            <w:r>
+              <w:t>2.4</w:t>
+            </w:r>
+          </w:p>
+        </w:tc>
+        <w:tc>
+          <w:tcPr>
+            <w:tcW w:w="3968" w:type="dxa"/>
+          </w:tcPr>
+          <w:p>
+            <w:r>
+              <w:t>2.4</w:t>
+            </w:r>
+          </w:p>
+        </w:tc>
+      </w:tr>
+      <w:tr>
+        <w:tc>
+          <w:tcPr>
+            <w:tcW w:w="1129" w:type="dxa"/>
+          </w:tcPr>
+          <w:p>
+            <w:r>
+              <w:t>9</w:t>
+            </w:r>
+          </w:p>
+        </w:tc>
+        <w:tc>
+          <w:tcPr>
+            <w:tcW w:w="4253" w:type="dxa"/>
+          </w:tcPr>
+          <w:p>
+            <w:r>
+              <w:t>2.1</w:t>
+            </w:r>
+          </w:p>
+        </w:tc>
+        <w:tc>
+          <w:tcPr>
+            <w:tcW w:w="3968" w:type="dxa"/>
+          </w:tcPr>
+          <w:p>
+            <w:r>
+              <w:t>2.4</w:t>
+            </w:r>
+          </w:p>
+        </w:tc>
+      </w:tr>
+    </w:tbl>
+    <w:p>
+      <w:pPr>
+        <w:jc w:val="center"/>
+      </w:pPr>
+      <w:r>
+        <w:t xml:space="preserve">Figure </w:t>
+      </w:r>
+      <w:r>
+        <w:t>M3</w:t>
+      </w:r>
+      <w:r>
+        <w:t>: Mean Time Spent in NEW State</w:t>
+      </w:r>
+    </w:p>
+    <w:p/>
+    <w:p/>
+    <w:tbl>
+      <w:tblPr>
+        <w:tblStyle w:val="TableGrid"/>
+        <w:tblW w:w="0" w:type="auto"/>
+        <w:tblLook w:val="04A0" w:firstRow="1" w:lastRow="0" w:firstColumn="1" w:lastColumn="0" w:noHBand="0" w:noVBand="1"/>
+      </w:tblPr>
+      <w:tblGrid>
+        <w:gridCol w:w="4675"/>
+        <w:gridCol w:w="4675"/>
+      </w:tblGrid>
+      <w:tr>
+        <w:tc>
+          <w:tcPr>
+            <w:tcW w:w="4675" w:type="dxa"/>
+          </w:tcPr>
+          <w:p>
+            <w:r>
+              <w:t>Memory Schema 1</w:t>
+            </w:r>
+          </w:p>
+        </w:tc>
+        <w:tc>
+          <w:tcPr>
+            <w:tcW w:w="4675" w:type="dxa"/>
+          </w:tcPr>
+          <w:p>
+            <w:r>
+              <w:t xml:space="preserve">3.01 </w:t>
+            </w:r>
+            <w:proofErr w:type="spellStart"/>
+            <w:r>
+              <w:t>ms</w:t>
+            </w:r>
+            <w:proofErr w:type="spellEnd"/>
+          </w:p>
+        </w:tc>
+      </w:tr>
+      <w:tr>
+        <w:tc>
+          <w:tcPr>
+            <w:tcW w:w="4675" w:type="dxa"/>
+          </w:tcPr>
+          <w:p>
+            <w:r>
+              <w:t>Memory Schema 2</w:t>
+            </w:r>
+          </w:p>
+        </w:tc>
+        <w:tc>
+          <w:tcPr>
+            <w:tcW w:w="4675" w:type="dxa"/>
+          </w:tcPr>
+          <w:p>
+            <w:r>
+              <w:t xml:space="preserve">2.83 </w:t>
+            </w:r>
+            <w:proofErr w:type="spellStart"/>
+            <w:r>
+              <w:t>ms</w:t>
+            </w:r>
+            <w:proofErr w:type="spellEnd"/>
+          </w:p>
+        </w:tc>
+      </w:tr>
+    </w:tbl>
+    <w:p>
+      <w:pPr>
+        <w:jc w:val="center"/>
+      </w:pPr>
+      <w:r>
+        <w:t xml:space="preserve">Figure </w:t>
+      </w:r>
+      <w:r>
+        <w:t>M4</w:t>
+      </w:r>
+      <w:r>
+        <w:t>: Mean Time Spent in NEW State</w:t>
+      </w:r>
+      <w:r>
+        <w:t xml:space="preserve"> Summary</w:t>
+      </w:r>
+    </w:p>
+    <w:p/>
+    <w:p/>
+    <w:p>
+      <w:pPr>
+        <w:pStyle w:val="Heading3"/>
+      </w:pPr>
+      <w:bookmarkStart w:id="18" w:name="_Toc150193644"/>
+      <w:r>
+        <w:t>Conclusion</w:t>
+      </w:r>
+      <w:bookmarkEnd w:id="18"/>
+    </w:p>
+    <w:p>
+      <w:r>
+        <w:t>The</w:t>
+      </w:r>
+      <w:r>
+        <w:t xml:space="preserve"> mean time </w:t>
+      </w:r>
+      <w:r>
+        <w:t xml:space="preserve">for processes </w:t>
+      </w:r>
+      <w:r>
+        <w:t xml:space="preserve">spent in NEW state is less for </w:t>
+      </w:r>
+      <w:r>
+        <w:t>Memory Schema</w:t>
+      </w:r>
+      <w:r>
+        <w:t xml:space="preserve"> 2</w:t>
+      </w:r>
+      <w:r>
+        <w:t xml:space="preserve"> than Memory Schema 1. </w:t>
+      </w:r>
+      <w:r>
+        <w:t>Since Memory Schema 2 admits more processes to the CPU than Memory Schema 1, we can conclude that</w:t>
+      </w:r>
+      <w:r>
+        <w:t xml:space="preserve"> Memory Schema 2 has a better memory management policy.</w:t>
       </w:r>
     </w:p>
     <w:p/>
@@ -2112,16 +3494,16 @@
       <w:pPr>
         <w:pStyle w:val="Heading1"/>
       </w:pPr>
-      <w:bookmarkStart w:id="15" w:name="_Toc149140180"/>
-      <w:r>
+      <w:bookmarkStart w:id="19" w:name="_Toc150193645"/>
+      <w:r>
+        <w:lastRenderedPageBreak/>
         <w:t>Appendix</w:t>
       </w:r>
       <w:r>
         <w:t xml:space="preserve"> A: Gantt Charts</w:t>
       </w:r>
-      <w:bookmarkEnd w:id="15"/>
-    </w:p>
-    <w:p/>
+      <w:bookmarkEnd w:id="19"/>
+    </w:p>
     <w:p/>
     <w:p>
       <w:pPr>
@@ -2481,6 +3863,119 @@
 <file path=word/numbering.xml><?xml version="1.0" encoding="utf-8"?>
 <w:numbering xmlns:wpc="http://schemas.microsoft.com/office/word/2010/wordprocessingCanvas" xmlns:cx="http://schemas.microsoft.com/office/drawing/2014/chartex" xmlns:cx1="http://schemas.microsoft.com/office/drawing/2015/9/8/chartex" xmlns:cx2="http://schemas.microsoft.com/office/drawing/2015/10/21/chartex" xmlns:cx3="http://schemas.microsoft.com/office/drawing/2016/5/9/chartex" xmlns:cx4="http://schemas.microsoft.com/office/drawing/2016/5/10/chartex" xmlns:cx5="http://schemas.microsoft.com/office/drawing/2016/5/11/chartex" xmlns:cx6="http://schemas.microsoft.com/office/drawing/2016/5/12/chartex" xmlns:cx7="http://schemas.microsoft.com/office/drawing/2016/5/13/chartex" xmlns:cx8="http://schemas.microsoft.com/office/drawing/2016/5/14/chartex" xmlns:mc="http://schemas.openxmlformats.org/markup-compatibility/2006" xmlns:aink="http://schemas.microsoft.com/office/drawing/2016/ink" xmlns:am3d="http://schemas.microsoft.com/office/drawing/2017/model3d" xmlns:o="urn:schemas-microsoft-com:office:office" xmlns:oel="http://schemas.microsoft.com/office/2019/extlst" xmlns:r="http://schemas.openxmlformats.org/officeDocument/2006/relationships" xmlns:m="http://schemas.openxmlformats.org/officeDocument/2006/math" xmlns:v="urn:schemas-microsoft-com:vml" xmlns:wp14="http://schemas.microsoft.com/office/word/2010/wordprocessingDrawing" xmlns:wp="http://schemas.openxmlformats.org/drawingml/2006/wordprocessingDrawing" xmlns:w10="urn:schemas-microsoft-com:office:word" xmlns:w="http://schemas.openxmlformats.org/wordprocessingml/2006/main" xmlns:w14="http://schemas.microsoft.com/office/word/2010/wordml" xmlns:w15="http://schemas.microsoft.com/office/word/2012/wordml" xmlns:w16cex="http://schemas.microsoft.com/office/word/2018/wordml/cex" xmlns:w16cid="http://schemas.microsoft.com/office/word/2016/wordml/cid" xmlns:w16="http://schemas.microsoft.com/office/word/2018/wordml" xmlns:w16sdtdh="http://schemas.microsoft.com/office/word/2020/wordml/sdtdatahash" xmlns:w16se="http://schemas.microsoft.com/office/word/2015/wordml/symex" xmlns:wpg="http://schemas.microsoft.com/office/word/2010/wordprocessingGroup" xmlns:wpi="http://schemas.microsoft.com/office/word/2010/wordprocessingInk" xmlns:wne="http://schemas.microsoft.com/office/word/2006/wordml" xmlns:wps="http://schemas.microsoft.com/office/word/2010/wordprocessingShape" mc:Ignorable="w14 w15 w16se w16cid w16 w16cex w16sdtdh wp14">
   <w:abstractNum w:abstractNumId="0" w15:restartNumberingAfterBreak="0">
+    <w:nsid w:val="1A2947F1"/>
+    <w:multiLevelType w:val="hybridMultilevel"/>
+    <w:tmpl w:val="94C27498"/>
+    <w:lvl w:ilvl="0" w:tplc="04090001">
+      <w:start w:val="1"/>
+      <w:numFmt w:val="bullet"/>
+      <w:lvlText w:val=""/>
+      <w:lvlJc w:val="left"/>
+      <w:pPr>
+        <w:ind w:left="720" w:hanging="360"/>
+      </w:pPr>
+      <w:rPr>
+        <w:rFonts w:ascii="Symbol" w:hAnsi="Symbol" w:hint="default"/>
+      </w:rPr>
+    </w:lvl>
+    <w:lvl w:ilvl="1" w:tplc="FFFFFFFF" w:tentative="1">
+      <w:start w:val="1"/>
+      <w:numFmt w:val="bullet"/>
+      <w:lvlText w:val="o"/>
+      <w:lvlJc w:val="left"/>
+      <w:pPr>
+        <w:ind w:left="1440" w:hanging="360"/>
+      </w:pPr>
+      <w:rPr>
+        <w:rFonts w:ascii="Courier New" w:hAnsi="Courier New" w:hint="default"/>
+      </w:rPr>
+    </w:lvl>
+    <w:lvl w:ilvl="2" w:tplc="FFFFFFFF" w:tentative="1">
+      <w:start w:val="1"/>
+      <w:numFmt w:val="bullet"/>
+      <w:lvlText w:val=""/>
+      <w:lvlJc w:val="left"/>
+      <w:pPr>
+        <w:ind w:left="2160" w:hanging="360"/>
+      </w:pPr>
+      <w:rPr>
+        <w:rFonts w:ascii="Wingdings" w:hAnsi="Wingdings" w:hint="default"/>
+      </w:rPr>
+    </w:lvl>
+    <w:lvl w:ilvl="3" w:tplc="FFFFFFFF" w:tentative="1">
+      <w:start w:val="1"/>
+      <w:numFmt w:val="bullet"/>
+      <w:lvlText w:val=""/>
+      <w:lvlJc w:val="left"/>
+      <w:pPr>
+        <w:ind w:left="2880" w:hanging="360"/>
+      </w:pPr>
+      <w:rPr>
+        <w:rFonts w:ascii="Symbol" w:hAnsi="Symbol" w:hint="default"/>
+      </w:rPr>
+    </w:lvl>
+    <w:lvl w:ilvl="4" w:tplc="FFFFFFFF" w:tentative="1">
+      <w:start w:val="1"/>
+      <w:numFmt w:val="bullet"/>
+      <w:lvlText w:val="o"/>
+      <w:lvlJc w:val="left"/>
+      <w:pPr>
+        <w:ind w:left="3600" w:hanging="360"/>
+      </w:pPr>
+      <w:rPr>
+        <w:rFonts w:ascii="Courier New" w:hAnsi="Courier New" w:hint="default"/>
+      </w:rPr>
+    </w:lvl>
+    <w:lvl w:ilvl="5" w:tplc="FFFFFFFF" w:tentative="1">
+      <w:start w:val="1"/>
+      <w:numFmt w:val="bullet"/>
+      <w:lvlText w:val=""/>
+      <w:lvlJc w:val="left"/>
+      <w:pPr>
+        <w:ind w:left="4320" w:hanging="360"/>
+      </w:pPr>
+      <w:rPr>
+        <w:rFonts w:ascii="Wingdings" w:hAnsi="Wingdings" w:hint="default"/>
+      </w:rPr>
+    </w:lvl>
+    <w:lvl w:ilvl="6" w:tplc="FFFFFFFF" w:tentative="1">
+      <w:start w:val="1"/>
+      <w:numFmt w:val="bullet"/>
+      <w:lvlText w:val=""/>
+      <w:lvlJc w:val="left"/>
+      <w:pPr>
+        <w:ind w:left="5040" w:hanging="360"/>
+      </w:pPr>
+      <w:rPr>
+        <w:rFonts w:ascii="Symbol" w:hAnsi="Symbol" w:hint="default"/>
+      </w:rPr>
+    </w:lvl>
+    <w:lvl w:ilvl="7" w:tplc="FFFFFFFF" w:tentative="1">
+      <w:start w:val="1"/>
+      <w:numFmt w:val="bullet"/>
+      <w:lvlText w:val="o"/>
+      <w:lvlJc w:val="left"/>
+      <w:pPr>
+        <w:ind w:left="5760" w:hanging="360"/>
+      </w:pPr>
+      <w:rPr>
+        <w:rFonts w:ascii="Courier New" w:hAnsi="Courier New" w:hint="default"/>
+      </w:rPr>
+    </w:lvl>
+    <w:lvl w:ilvl="8" w:tplc="FFFFFFFF" w:tentative="1">
+      <w:start w:val="1"/>
+      <w:numFmt w:val="bullet"/>
+      <w:lvlText w:val=""/>
+      <w:lvlJc w:val="left"/>
+      <w:pPr>
+        <w:ind w:left="6480" w:hanging="360"/>
+      </w:pPr>
+      <w:rPr>
+        <w:rFonts w:ascii="Wingdings" w:hAnsi="Wingdings" w:hint="default"/>
+      </w:rPr>
+    </w:lvl>
+  </w:abstractNum>
+  <w:abstractNum w:abstractNumId="1" w15:restartNumberingAfterBreak="0">
     <w:nsid w:val="223920E6"/>
     <w:multiLevelType w:val="hybridMultilevel"/>
     <w:tmpl w:val="6D7C8B68"/>
@@ -2569,7 +4064,7 @@
       </w:pPr>
     </w:lvl>
   </w:abstractNum>
-  <w:abstractNum w:abstractNumId="1" w15:restartNumberingAfterBreak="0">
+  <w:abstractNum w:abstractNumId="2" w15:restartNumberingAfterBreak="0">
     <w:nsid w:val="2580486A"/>
     <w:multiLevelType w:val="hybridMultilevel"/>
     <w:tmpl w:val="C0A2A1FA"/>
@@ -2658,7 +4153,119 @@
       </w:pPr>
     </w:lvl>
   </w:abstractNum>
-  <w:abstractNum w:abstractNumId="2" w15:restartNumberingAfterBreak="0">
+  <w:abstractNum w:abstractNumId="3" w15:restartNumberingAfterBreak="0">
+    <w:nsid w:val="27854E32"/>
+    <w:multiLevelType w:val="hybridMultilevel"/>
+    <w:tmpl w:val="C0D64246"/>
+    <w:lvl w:ilvl="0" w:tplc="7FC4E8CE">
+      <w:numFmt w:val="bullet"/>
+      <w:lvlText w:val="-"/>
+      <w:lvlJc w:val="left"/>
+      <w:pPr>
+        <w:ind w:left="720" w:hanging="360"/>
+      </w:pPr>
+      <w:rPr>
+        <w:rFonts w:ascii="Calibri" w:eastAsiaTheme="minorHAnsi" w:hAnsi="Calibri" w:cs="Calibri" w:hint="default"/>
+      </w:rPr>
+    </w:lvl>
+    <w:lvl w:ilvl="1" w:tplc="04090003" w:tentative="1">
+      <w:start w:val="1"/>
+      <w:numFmt w:val="bullet"/>
+      <w:lvlText w:val="o"/>
+      <w:lvlJc w:val="left"/>
+      <w:pPr>
+        <w:ind w:left="1440" w:hanging="360"/>
+      </w:pPr>
+      <w:rPr>
+        <w:rFonts w:ascii="Courier New" w:hAnsi="Courier New" w:hint="default"/>
+      </w:rPr>
+    </w:lvl>
+    <w:lvl w:ilvl="2" w:tplc="04090005" w:tentative="1">
+      <w:start w:val="1"/>
+      <w:numFmt w:val="bullet"/>
+      <w:lvlText w:val=""/>
+      <w:lvlJc w:val="left"/>
+      <w:pPr>
+        <w:ind w:left="2160" w:hanging="360"/>
+      </w:pPr>
+      <w:rPr>
+        <w:rFonts w:ascii="Wingdings" w:hAnsi="Wingdings" w:hint="default"/>
+      </w:rPr>
+    </w:lvl>
+    <w:lvl w:ilvl="3" w:tplc="04090001" w:tentative="1">
+      <w:start w:val="1"/>
+      <w:numFmt w:val="bullet"/>
+      <w:lvlText w:val=""/>
+      <w:lvlJc w:val="left"/>
+      <w:pPr>
+        <w:ind w:left="2880" w:hanging="360"/>
+      </w:pPr>
+      <w:rPr>
+        <w:rFonts w:ascii="Symbol" w:hAnsi="Symbol" w:hint="default"/>
+      </w:rPr>
+    </w:lvl>
+    <w:lvl w:ilvl="4" w:tplc="04090003" w:tentative="1">
+      <w:start w:val="1"/>
+      <w:numFmt w:val="bullet"/>
+      <w:lvlText w:val="o"/>
+      <w:lvlJc w:val="left"/>
+      <w:pPr>
+        <w:ind w:left="3600" w:hanging="360"/>
+      </w:pPr>
+      <w:rPr>
+        <w:rFonts w:ascii="Courier New" w:hAnsi="Courier New" w:hint="default"/>
+      </w:rPr>
+    </w:lvl>
+    <w:lvl w:ilvl="5" w:tplc="04090005" w:tentative="1">
+      <w:start w:val="1"/>
+      <w:numFmt w:val="bullet"/>
+      <w:lvlText w:val=""/>
+      <w:lvlJc w:val="left"/>
+      <w:pPr>
+        <w:ind w:left="4320" w:hanging="360"/>
+      </w:pPr>
+      <w:rPr>
+        <w:rFonts w:ascii="Wingdings" w:hAnsi="Wingdings" w:hint="default"/>
+      </w:rPr>
+    </w:lvl>
+    <w:lvl w:ilvl="6" w:tplc="04090001" w:tentative="1">
+      <w:start w:val="1"/>
+      <w:numFmt w:val="bullet"/>
+      <w:lvlText w:val=""/>
+      <w:lvlJc w:val="left"/>
+      <w:pPr>
+        <w:ind w:left="5040" w:hanging="360"/>
+      </w:pPr>
+      <w:rPr>
+        <w:rFonts w:ascii="Symbol" w:hAnsi="Symbol" w:hint="default"/>
+      </w:rPr>
+    </w:lvl>
+    <w:lvl w:ilvl="7" w:tplc="04090003" w:tentative="1">
+      <w:start w:val="1"/>
+      <w:numFmt w:val="bullet"/>
+      <w:lvlText w:val="o"/>
+      <w:lvlJc w:val="left"/>
+      <w:pPr>
+        <w:ind w:left="5760" w:hanging="360"/>
+      </w:pPr>
+      <w:rPr>
+        <w:rFonts w:ascii="Courier New" w:hAnsi="Courier New" w:hint="default"/>
+      </w:rPr>
+    </w:lvl>
+    <w:lvl w:ilvl="8" w:tplc="04090005" w:tentative="1">
+      <w:start w:val="1"/>
+      <w:numFmt w:val="bullet"/>
+      <w:lvlText w:val=""/>
+      <w:lvlJc w:val="left"/>
+      <w:pPr>
+        <w:ind w:left="6480" w:hanging="360"/>
+      </w:pPr>
+      <w:rPr>
+        <w:rFonts w:ascii="Wingdings" w:hAnsi="Wingdings" w:hint="default"/>
+      </w:rPr>
+    </w:lvl>
+  </w:abstractNum>
+  <w:abstractNum w:abstractNumId="4" w15:restartNumberingAfterBreak="0">
     <w:nsid w:val="3AD675B4"/>
     <w:multiLevelType w:val="hybridMultilevel"/>
     <w:tmpl w:val="7EF63362"/>
@@ -2771,7 +4378,7 @@
       </w:rPr>
     </w:lvl>
   </w:abstractNum>
-  <w:abstractNum w:abstractNumId="3" w15:restartNumberingAfterBreak="0">
+  <w:abstractNum w:abstractNumId="5" w15:restartNumberingAfterBreak="0">
     <w:nsid w:val="54601CEA"/>
     <w:multiLevelType w:val="hybridMultilevel"/>
     <w:tmpl w:val="6EBEDF7C"/>
@@ -2860,7 +4467,7 @@
       </w:pPr>
     </w:lvl>
   </w:abstractNum>
-  <w:abstractNum w:abstractNumId="4" w15:restartNumberingAfterBreak="0">
+  <w:abstractNum w:abstractNumId="6" w15:restartNumberingAfterBreak="0">
     <w:nsid w:val="621872E4"/>
     <w:multiLevelType w:val="hybridMultilevel"/>
     <w:tmpl w:val="303E3180"/>
@@ -2973,7 +4580,7 @@
       </w:rPr>
     </w:lvl>
   </w:abstractNum>
-  <w:abstractNum w:abstractNumId="5" w15:restartNumberingAfterBreak="0">
+  <w:abstractNum w:abstractNumId="7" w15:restartNumberingAfterBreak="0">
     <w:nsid w:val="654147E5"/>
     <w:multiLevelType w:val="hybridMultilevel"/>
     <w:tmpl w:val="556C69FC"/>
@@ -3062,7 +4669,7 @@
       </w:pPr>
     </w:lvl>
   </w:abstractNum>
-  <w:abstractNum w:abstractNumId="6" w15:restartNumberingAfterBreak="0">
+  <w:abstractNum w:abstractNumId="8" w15:restartNumberingAfterBreak="0">
     <w:nsid w:val="6FE43AA5"/>
     <w:multiLevelType w:val="hybridMultilevel"/>
     <w:tmpl w:val="8E5E2A50"/>
@@ -3152,25 +4759,31 @@
     </w:lvl>
   </w:abstractNum>
   <w:num w:numId="1" w16cid:durableId="629439397">
+    <w:abstractNumId w:val="8"/>
+  </w:num>
+  <w:num w:numId="2" w16cid:durableId="816141258">
+    <w:abstractNumId w:val="5"/>
+  </w:num>
+  <w:num w:numId="3" w16cid:durableId="189925092">
     <w:abstractNumId w:val="6"/>
   </w:num>
-  <w:num w:numId="2" w16cid:durableId="816141258">
+  <w:num w:numId="4" w16cid:durableId="1804031811">
+    <w:abstractNumId w:val="4"/>
+  </w:num>
+  <w:num w:numId="5" w16cid:durableId="705103496">
+    <w:abstractNumId w:val="1"/>
+  </w:num>
+  <w:num w:numId="6" w16cid:durableId="1387021779">
+    <w:abstractNumId w:val="2"/>
+  </w:num>
+  <w:num w:numId="7" w16cid:durableId="1769110116">
+    <w:abstractNumId w:val="7"/>
+  </w:num>
+  <w:num w:numId="8" w16cid:durableId="377165416">
     <w:abstractNumId w:val="3"/>
   </w:num>
-  <w:num w:numId="3" w16cid:durableId="189925092">
-    <w:abstractNumId w:val="4"/>
-  </w:num>
-  <w:num w:numId="4" w16cid:durableId="1804031811">
-    <w:abstractNumId w:val="2"/>
-  </w:num>
-  <w:num w:numId="5" w16cid:durableId="705103496">
+  <w:num w:numId="9" w16cid:durableId="529492413">
     <w:abstractNumId w:val="0"/>
-  </w:num>
-  <w:num w:numId="6" w16cid:durableId="1387021779">
-    <w:abstractNumId w:val="1"/>
-  </w:num>
-  <w:num w:numId="7" w16cid:durableId="1769110116">
-    <w:abstractNumId w:val="5"/>
   </w:num>
 </w:numbering>
 </file>
@@ -3979,6 +5592,22 @@
       <w:color w:val="1F3763" w:themeColor="accent1" w:themeShade="7F"/>
     </w:rPr>
   </w:style>
+  <w:style w:type="table" w:styleId="TableGrid">
+    <w:name w:val="Table Grid"/>
+    <w:basedOn w:val="TableNormal"/>
+    <w:uiPriority w:val="39"/>
+    <w:rsid w:val="00E33607"/>
+    <w:tblPr>
+      <w:tblBorders>
+        <w:top w:val="single" w:sz="4" w:space="0" w:color="auto"/>
+        <w:left w:val="single" w:sz="4" w:space="0" w:color="auto"/>
+        <w:bottom w:val="single" w:sz="4" w:space="0" w:color="auto"/>
+        <w:right w:val="single" w:sz="4" w:space="0" w:color="auto"/>
+        <w:insideH w:val="single" w:sz="4" w:space="0" w:color="auto"/>
+        <w:insideV w:val="single" w:sz="4" w:space="0" w:color="auto"/>
+      </w:tblBorders>
+    </w:tblPr>
+  </w:style>
 </w:styles>
 </file>
 

</xml_diff>

<commit_message>
Changed some input scheduler scenarios, added my report to the doc
</commit_message>
<xml_diff>
--- a/resources/reports/sysc-4001-assignment-2-report.docx
+++ b/resources/reports/sysc-4001-assignment-2-report.docx
@@ -6,6 +6,8 @@
       <w:pPr>
         <w:pStyle w:val="Title"/>
       </w:pPr>
+      <w:bookmarkStart w:id="0" w:name="_Hlk150247796"/>
+      <w:bookmarkEnd w:id="0"/>
     </w:p>
     <w:p>
       <w:pPr>
@@ -66,13 +68,8 @@
         <w:jc w:val="center"/>
       </w:pPr>
       <w:r>
-        <w:t xml:space="preserve">Instructor: Gabriel </w:t>
-      </w:r>
-      <w:proofErr w:type="spellStart"/>
-      <w:r>
-        <w:t>Wainer</w:t>
-      </w:r>
-      <w:proofErr w:type="spellEnd"/>
+        <w:t>Instructor: Gabriel Wainer</w:t>
+      </w:r>
     </w:p>
     <w:p>
       <w:pPr>
@@ -101,13 +98,8 @@
         <w:t xml:space="preserve"> 2: </w:t>
       </w:r>
       <w:r>
-        <w:t xml:space="preserve">Braeden </w:t>
-      </w:r>
-      <w:proofErr w:type="spellStart"/>
-      <w:r>
-        <w:t>Kloke</w:t>
-      </w:r>
-      <w:proofErr w:type="spellEnd"/>
+        <w:t>Braeden Kloke</w:t>
+      </w:r>
       <w:r>
         <w:t>, 100895984</w:t>
       </w:r>
@@ -1698,23 +1690,23 @@
       <w:pPr>
         <w:pStyle w:val="Heading1"/>
       </w:pPr>
-      <w:bookmarkStart w:id="0" w:name="_Toc150193626"/>
+      <w:bookmarkStart w:id="1" w:name="_Toc150193626"/>
       <w:r>
         <w:lastRenderedPageBreak/>
         <w:t>Part 1 Concepts</w:t>
       </w:r>
-      <w:bookmarkEnd w:id="0"/>
+      <w:bookmarkEnd w:id="1"/>
     </w:p>
     <w:p/>
     <w:p>
       <w:pPr>
         <w:pStyle w:val="Heading2"/>
       </w:pPr>
-      <w:bookmarkStart w:id="1" w:name="_Toc150193627"/>
+      <w:bookmarkStart w:id="2" w:name="_Toc150193627"/>
       <w:r>
         <w:t>P1.a</w:t>
       </w:r>
-      <w:bookmarkEnd w:id="1"/>
+      <w:bookmarkEnd w:id="2"/>
     </w:p>
     <w:p>
       <w:pPr>
@@ -1840,11 +1832,11 @@
       <w:pPr>
         <w:pStyle w:val="Heading2"/>
       </w:pPr>
-      <w:bookmarkStart w:id="2" w:name="_Toc150193628"/>
+      <w:bookmarkStart w:id="3" w:name="_Toc150193628"/>
       <w:r>
         <w:t>P1.b</w:t>
       </w:r>
-      <w:bookmarkEnd w:id="2"/>
+      <w:bookmarkEnd w:id="3"/>
     </w:p>
     <w:p>
       <w:r>
@@ -1982,11 +1974,11 @@
       <w:pPr>
         <w:pStyle w:val="Heading3"/>
       </w:pPr>
-      <w:bookmarkStart w:id="3" w:name="_Toc150193629"/>
+      <w:bookmarkStart w:id="4" w:name="_Toc150193629"/>
       <w:r>
         <w:t>P1.b.i – FCFS</w:t>
       </w:r>
-      <w:bookmarkEnd w:id="3"/>
+      <w:bookmarkEnd w:id="4"/>
     </w:p>
     <w:p>
       <w:r>
@@ -2004,7 +1996,7 @@
       <w:pPr>
         <w:pStyle w:val="Heading3"/>
       </w:pPr>
-      <w:bookmarkStart w:id="4" w:name="_Toc150193630"/>
+      <w:bookmarkStart w:id="5" w:name="_Toc150193630"/>
       <w:r>
         <w:lastRenderedPageBreak/>
         <w:t>P1.</w:t>
@@ -2017,7 +2009,7 @@
       <w:r>
         <w:t xml:space="preserve"> – Round Robin</w:t>
       </w:r>
-      <w:bookmarkEnd w:id="4"/>
+      <w:bookmarkEnd w:id="5"/>
     </w:p>
     <w:p>
       <w:r>
@@ -2036,11 +2028,11 @@
       <w:pPr>
         <w:pStyle w:val="Heading3"/>
       </w:pPr>
-      <w:bookmarkStart w:id="5" w:name="_Toc150193631"/>
+      <w:bookmarkStart w:id="6" w:name="_Toc150193631"/>
       <w:r>
         <w:t>P1.b.iii – Multiple Queues with Feedback</w:t>
       </w:r>
-      <w:bookmarkEnd w:id="5"/>
+      <w:bookmarkEnd w:id="6"/>
     </w:p>
     <w:p>
       <w:r>
@@ -2059,11 +2051,11 @@
       <w:pPr>
         <w:pStyle w:val="Heading2"/>
       </w:pPr>
-      <w:bookmarkStart w:id="6" w:name="_Toc150193632"/>
+      <w:bookmarkStart w:id="7" w:name="_Toc150193632"/>
       <w:r>
         <w:t>P1.d</w:t>
       </w:r>
-      <w:bookmarkEnd w:id="6"/>
+      <w:bookmarkEnd w:id="7"/>
     </w:p>
     <w:p>
       <w:pPr>
@@ -2118,11 +2110,11 @@
       <w:pPr>
         <w:pStyle w:val="Heading2"/>
       </w:pPr>
-      <w:bookmarkStart w:id="7" w:name="_Toc150193633"/>
+      <w:bookmarkStart w:id="8" w:name="_Toc150193633"/>
       <w:r>
         <w:t>P1.e</w:t>
       </w:r>
-      <w:bookmarkEnd w:id="7"/>
+      <w:bookmarkEnd w:id="8"/>
     </w:p>
     <w:p>
       <w:pPr>
@@ -2157,7 +2149,7 @@
       <w:pPr>
         <w:pStyle w:val="Heading3"/>
       </w:pPr>
-      <w:bookmarkStart w:id="8" w:name="_Toc150193634"/>
+      <w:bookmarkStart w:id="9" w:name="_Toc150193634"/>
       <w:proofErr w:type="gramStart"/>
       <w:r>
         <w:t>P1.e.a</w:t>
@@ -2169,7 +2161,7 @@
       <w:r>
         <w:t xml:space="preserve"> FCFS</w:t>
       </w:r>
-      <w:bookmarkEnd w:id="8"/>
+      <w:bookmarkEnd w:id="9"/>
     </w:p>
     <w:p>
       <w:r>
@@ -2181,7 +2173,7 @@
       <w:pPr>
         <w:pStyle w:val="Heading3"/>
       </w:pPr>
-      <w:bookmarkStart w:id="9" w:name="_Toc150193635"/>
+      <w:bookmarkStart w:id="10" w:name="_Toc150193635"/>
       <w:proofErr w:type="gramStart"/>
       <w:r>
         <w:t>P1.e.b</w:t>
@@ -2193,7 +2185,7 @@
       <w:r>
         <w:t xml:space="preserve"> RR</w:t>
       </w:r>
-      <w:bookmarkEnd w:id="9"/>
+      <w:bookmarkEnd w:id="10"/>
     </w:p>
     <w:p>
       <w:r>
@@ -2265,14 +2257,14 @@
       <w:pPr>
         <w:pStyle w:val="Heading3"/>
       </w:pPr>
-      <w:bookmarkStart w:id="10" w:name="_Toc150193636"/>
+      <w:bookmarkStart w:id="11" w:name="_Toc150193636"/>
       <w:r>
         <w:t>P1.e.c</w:t>
       </w:r>
       <w:r>
         <w:t xml:space="preserve"> – Multi-level Feedback Queues</w:t>
       </w:r>
-      <w:bookmarkEnd w:id="10"/>
+      <w:bookmarkEnd w:id="11"/>
     </w:p>
     <w:p>
       <w:r>
@@ -2354,11 +2346,11 @@
       <w:pPr>
         <w:pStyle w:val="Heading2"/>
       </w:pPr>
-      <w:bookmarkStart w:id="11" w:name="_Toc150193637"/>
+      <w:bookmarkStart w:id="12" w:name="_Toc150193637"/>
       <w:r>
         <w:t>P1.f</w:t>
       </w:r>
-      <w:bookmarkEnd w:id="11"/>
+      <w:bookmarkEnd w:id="12"/>
     </w:p>
     <w:p>
       <w:r>
@@ -2367,40 +2359,1788 @@
     </w:p>
     <w:p/>
     <w:p/>
+    <w:p/>
+    <w:p/>
+    <w:p/>
+    <w:p/>
+    <w:p/>
+    <w:p/>
+    <w:p/>
+    <w:p/>
+    <w:p/>
+    <w:p/>
+    <w:p/>
+    <w:p/>
+    <w:p/>
+    <w:p/>
+    <w:p/>
+    <w:p/>
+    <w:p/>
+    <w:p/>
+    <w:p/>
+    <w:p/>
+    <w:p/>
+    <w:p/>
+    <w:p/>
+    <w:p/>
+    <w:p/>
+    <w:p/>
+    <w:p/>
+    <w:p/>
+    <w:p/>
     <w:p>
       <w:pPr>
         <w:pStyle w:val="Heading1"/>
       </w:pPr>
-      <w:bookmarkStart w:id="12" w:name="_Toc150193638"/>
-      <w:r>
+      <w:bookmarkStart w:id="13" w:name="_Toc150193638"/>
+      <w:r>
+        <w:lastRenderedPageBreak/>
         <w:t>Part 2</w:t>
       </w:r>
-      <w:bookmarkEnd w:id="12"/>
+      <w:bookmarkEnd w:id="13"/>
     </w:p>
     <w:p/>
     <w:p>
       <w:pPr>
         <w:pStyle w:val="Heading2"/>
       </w:pPr>
-      <w:bookmarkStart w:id="13" w:name="_Toc150193639"/>
+      <w:bookmarkStart w:id="14" w:name="_Toc150193639"/>
       <w:r>
         <w:t>P2.iii – Simulation Execution</w:t>
       </w:r>
-      <w:bookmarkEnd w:id="13"/>
-    </w:p>
-    <w:p>
-      <w:r>
-        <w:t>Coming soon …</w:t>
-      </w:r>
-    </w:p>
+      <w:bookmarkEnd w:id="14"/>
+    </w:p>
+    <w:p>
+      <w:pPr>
+        <w:jc w:val="center"/>
+        <w:rPr>
+          <w:b/>
+          <w:bCs/>
+          <w:lang w:val="en-US"/>
+        </w:rPr>
+      </w:pPr>
+      <w:r>
+        <w:rPr>
+          <w:b/>
+          <w:bCs/>
+          <w:lang w:val="en-US"/>
+        </w:rPr>
+        <w:t>Scheduler Report</w:t>
+      </w:r>
+    </w:p>
+    <w:p>
+      <w:pPr>
+        <w:pStyle w:val="Heading3"/>
+      </w:pPr>
+      <w:r>
+        <w:t>Objective</w:t>
+      </w:r>
+    </w:p>
+    <w:p>
+      <w:pPr>
+        <w:ind w:firstLine="720"/>
+        <w:rPr>
+          <w:lang w:val="en-US"/>
+        </w:rPr>
+      </w:pPr>
+      <w:r>
+        <w:rPr>
+          <w:lang w:val="en-US"/>
+        </w:rPr>
+        <w:t xml:space="preserve">The objective of this report is to test and compare the os kernal simulator’s different scheduling algorithms and how they perform whilst being subjected to a variety of different test cases. The outputs of the test cases will be utilized to calculate fields such as average throughput, average turnaround time, and finally average waiting time. From these calculated values, an analysis will be performed to help determine the strengths and weaknesses of each of the scheduling algorithms and how they perform compared to the others. </w:t>
+      </w:r>
+    </w:p>
+    <w:p>
+      <w:pPr>
+        <w:ind w:firstLine="720"/>
+        <w:rPr>
+          <w:lang w:val="en-US"/>
+        </w:rPr>
+      </w:pPr>
+    </w:p>
+    <w:p>
+      <w:pPr>
+        <w:pStyle w:val="Heading3"/>
+      </w:pPr>
+      <w:r>
+        <w:t>Experiment Design</w:t>
+      </w:r>
+    </w:p>
+    <w:p>
+      <w:pPr>
+        <w:rPr>
+          <w:lang w:val="en-US"/>
+        </w:rPr>
+      </w:pPr>
+      <w:r>
+        <w:rPr>
+          <w:b/>
+          <w:bCs/>
+          <w:lang w:val="en-US"/>
+        </w:rPr>
+        <w:tab/>
+      </w:r>
+      <w:r>
+        <w:rPr>
+          <w:lang w:val="en-US"/>
+        </w:rPr>
+        <w:t xml:space="preserve">To perform the experiment a variety of test cases had to be developed to help demonstrate each of the different scheduling algorithms. The algorithms used in this experiment are as follows: First come first server, External Priorities, Round Robin. The list of scenarios below are the different test cases that the simulator was subjected to. </w:t>
+      </w:r>
+    </w:p>
+    <w:p>
+      <w:pPr>
+        <w:ind w:firstLine="720"/>
+        <w:rPr>
+          <w:lang w:val="en-US"/>
+        </w:rPr>
+      </w:pPr>
+      <w:r>
+        <w:rPr>
+          <w:lang w:val="en-US"/>
+        </w:rPr>
+        <w:t>Each scheduling algorithm will be tested with at least 3 scenarios. One with processes that are mainly CPU bound, processes that are mainly I/O bound, and processes that are mixed in their variety of CPU and I/O workload. Each of these tests are different across all 10 scenarios although they are performing similar tasks with slightly different input, although it is meant to represent the same test when compared to the other schedulers. Ex: Scenario 0 (FCFS CPU Bound) will be compared with the similar but different Scenario 4 (CPU bound External Priorities). Below is the list of the different scheduler scenario test cases.</w:t>
+      </w:r>
+    </w:p>
+    <w:p>
+      <w:pPr>
+        <w:ind w:firstLine="720"/>
+        <w:rPr>
+          <w:lang w:val="en-US"/>
+        </w:rPr>
+      </w:pPr>
+    </w:p>
+    <w:p>
+      <w:pPr>
+        <w:rPr>
+          <w:b/>
+          <w:bCs/>
+          <w:lang w:val="en-US"/>
+        </w:rPr>
+      </w:pPr>
+      <w:r>
+        <w:rPr>
+          <w:b/>
+          <w:bCs/>
+          <w:lang w:val="en-US"/>
+        </w:rPr>
+        <w:t>List of different scheduler scenario test cases:</w:t>
+      </w:r>
+    </w:p>
+    <w:p>
+      <w:pPr>
+        <w:pStyle w:val="ListParagraph"/>
+        <w:numPr>
+          <w:ilvl w:val="0"/>
+          <w:numId w:val="10"/>
+        </w:numPr>
+        <w:spacing w:after="160" w:line="259" w:lineRule="auto"/>
+        <w:rPr>
+          <w:b/>
+          <w:bCs/>
+          <w:lang w:val="en-US"/>
+        </w:rPr>
+      </w:pPr>
+      <w:r>
+        <w:rPr>
+          <w:lang w:val="en-US"/>
+        </w:rPr>
+        <w:t>Mainly CPU Bound Processes (FCFS)</w:t>
+      </w:r>
+    </w:p>
+    <w:p>
+      <w:pPr>
+        <w:pStyle w:val="ListParagraph"/>
+        <w:numPr>
+          <w:ilvl w:val="0"/>
+          <w:numId w:val="10"/>
+        </w:numPr>
+        <w:spacing w:after="160" w:line="259" w:lineRule="auto"/>
+        <w:rPr>
+          <w:b/>
+          <w:bCs/>
+          <w:lang w:val="en-US"/>
+        </w:rPr>
+      </w:pPr>
+      <w:r>
+        <w:rPr>
+          <w:lang w:val="en-US"/>
+        </w:rPr>
+        <w:t>Mainly I/0 Bound Processes (FCFS)</w:t>
+      </w:r>
+    </w:p>
+    <w:p>
+      <w:pPr>
+        <w:pStyle w:val="ListParagraph"/>
+        <w:numPr>
+          <w:ilvl w:val="0"/>
+          <w:numId w:val="10"/>
+        </w:numPr>
+        <w:spacing w:after="160" w:line="259" w:lineRule="auto"/>
+        <w:rPr>
+          <w:b/>
+          <w:bCs/>
+          <w:lang w:val="en-US"/>
+        </w:rPr>
+      </w:pPr>
+      <w:r>
+        <w:rPr>
+          <w:lang w:val="en-US"/>
+        </w:rPr>
+        <w:t>Mixed workload (FCFS)</w:t>
+      </w:r>
+    </w:p>
+    <w:p>
+      <w:pPr>
+        <w:pStyle w:val="ListParagraph"/>
+        <w:numPr>
+          <w:ilvl w:val="0"/>
+          <w:numId w:val="10"/>
+        </w:numPr>
+        <w:spacing w:after="160" w:line="259" w:lineRule="auto"/>
+        <w:rPr>
+          <w:b/>
+          <w:bCs/>
+          <w:lang w:val="en-US"/>
+        </w:rPr>
+      </w:pPr>
+      <w:r>
+        <w:rPr>
+          <w:lang w:val="en-US"/>
+        </w:rPr>
+        <w:t>Varying Process Priorities (External Priorities)</w:t>
+      </w:r>
+    </w:p>
+    <w:p>
+      <w:pPr>
+        <w:pStyle w:val="ListParagraph"/>
+        <w:numPr>
+          <w:ilvl w:val="0"/>
+          <w:numId w:val="10"/>
+        </w:numPr>
+        <w:spacing w:after="160" w:line="259" w:lineRule="auto"/>
+        <w:rPr>
+          <w:b/>
+          <w:bCs/>
+          <w:lang w:val="en-US"/>
+        </w:rPr>
+      </w:pPr>
+      <w:r>
+        <w:rPr>
+          <w:lang w:val="en-US"/>
+        </w:rPr>
+        <w:t>Mainly CPU Bound Processes (External Priorities)</w:t>
+      </w:r>
+    </w:p>
+    <w:p>
+      <w:pPr>
+        <w:pStyle w:val="ListParagraph"/>
+        <w:numPr>
+          <w:ilvl w:val="0"/>
+          <w:numId w:val="10"/>
+        </w:numPr>
+        <w:spacing w:after="160" w:line="259" w:lineRule="auto"/>
+        <w:rPr>
+          <w:b/>
+          <w:bCs/>
+          <w:lang w:val="en-US"/>
+        </w:rPr>
+      </w:pPr>
+      <w:r>
+        <w:rPr>
+          <w:lang w:val="en-US"/>
+        </w:rPr>
+        <w:t>Mainly I/0 Bound Processes (External Priorities)</w:t>
+      </w:r>
+    </w:p>
+    <w:p>
+      <w:pPr>
+        <w:pStyle w:val="ListParagraph"/>
+        <w:numPr>
+          <w:ilvl w:val="0"/>
+          <w:numId w:val="10"/>
+        </w:numPr>
+        <w:spacing w:after="160" w:line="259" w:lineRule="auto"/>
+        <w:rPr>
+          <w:b/>
+          <w:bCs/>
+          <w:lang w:val="en-US"/>
+        </w:rPr>
+      </w:pPr>
+      <w:r>
+        <w:rPr>
+          <w:lang w:val="en-US"/>
+        </w:rPr>
+        <w:t>Mixed workload (External Priorities)</w:t>
+      </w:r>
+    </w:p>
+    <w:p>
+      <w:pPr>
+        <w:pStyle w:val="ListParagraph"/>
+        <w:numPr>
+          <w:ilvl w:val="0"/>
+          <w:numId w:val="10"/>
+        </w:numPr>
+        <w:spacing w:after="160" w:line="259" w:lineRule="auto"/>
+        <w:rPr>
+          <w:b/>
+          <w:bCs/>
+          <w:lang w:val="en-US"/>
+        </w:rPr>
+      </w:pPr>
+      <w:r>
+        <w:rPr>
+          <w:lang w:val="en-US"/>
+        </w:rPr>
+        <w:t>Mainly CPU Bound Processes (Round Robin)</w:t>
+      </w:r>
+    </w:p>
+    <w:p>
+      <w:pPr>
+        <w:pStyle w:val="ListParagraph"/>
+        <w:numPr>
+          <w:ilvl w:val="0"/>
+          <w:numId w:val="10"/>
+        </w:numPr>
+        <w:spacing w:after="160" w:line="259" w:lineRule="auto"/>
+        <w:rPr>
+          <w:b/>
+          <w:bCs/>
+          <w:lang w:val="en-US"/>
+        </w:rPr>
+      </w:pPr>
+      <w:r>
+        <w:rPr>
+          <w:lang w:val="en-US"/>
+        </w:rPr>
+        <w:t>Mainly I/0 Bound Processes (Round Robin)</w:t>
+      </w:r>
+    </w:p>
+    <w:p>
+      <w:pPr>
+        <w:pStyle w:val="ListParagraph"/>
+        <w:numPr>
+          <w:ilvl w:val="0"/>
+          <w:numId w:val="10"/>
+        </w:numPr>
+        <w:spacing w:after="160" w:line="259" w:lineRule="auto"/>
+        <w:rPr>
+          <w:b/>
+          <w:bCs/>
+          <w:lang w:val="en-US"/>
+        </w:rPr>
+      </w:pPr>
+      <w:r>
+        <w:rPr>
+          <w:lang w:val="en-US"/>
+        </w:rPr>
+        <w:t xml:space="preserve">Mixed workload </w:t>
+      </w:r>
+      <w:r>
+        <w:rPr>
+          <w:lang w:val="en-US"/>
+        </w:rPr>
+        <w:t>(Round Robin)</w:t>
+      </w:r>
+    </w:p>
+    <w:p>
+      <w:pPr>
+        <w:rPr>
+          <w:b/>
+          <w:bCs/>
+          <w:lang w:val="en-US"/>
+        </w:rPr>
+      </w:pPr>
+    </w:p>
+    <w:p>
+      <w:pPr>
+        <w:rPr>
+          <w:b/>
+          <w:bCs/>
+          <w:lang w:val="en-US"/>
+        </w:rPr>
+      </w:pPr>
+    </w:p>
+    <w:p>
+      <w:pPr>
+        <w:rPr>
+          <w:b/>
+          <w:bCs/>
+          <w:lang w:val="en-US"/>
+        </w:rPr>
+      </w:pPr>
+    </w:p>
+    <w:p>
+      <w:pPr>
+        <w:rPr>
+          <w:b/>
+          <w:bCs/>
+          <w:lang w:val="en-US"/>
+        </w:rPr>
+      </w:pPr>
+    </w:p>
+    <w:p>
+      <w:pPr>
+        <w:rPr>
+          <w:b/>
+          <w:bCs/>
+          <w:lang w:val="en-US"/>
+        </w:rPr>
+      </w:pPr>
+    </w:p>
+    <w:p>
+      <w:pPr>
+        <w:rPr>
+          <w:b/>
+          <w:bCs/>
+          <w:lang w:val="en-US"/>
+        </w:rPr>
+      </w:pPr>
+    </w:p>
+    <w:p>
+      <w:pPr>
+        <w:pStyle w:val="Heading3"/>
+      </w:pPr>
+      <w:r>
+        <w:lastRenderedPageBreak/>
+        <w:t>Results</w:t>
+      </w:r>
+    </w:p>
+    <w:p>
+      <w:pPr>
+        <w:rPr>
+          <w:b/>
+          <w:bCs/>
+          <w:color w:val="FF0000"/>
+          <w:lang w:val="en-US"/>
+        </w:rPr>
+      </w:pPr>
+      <w:r>
+        <w:rPr>
+          <w:b/>
+          <w:bCs/>
+          <w:color w:val="FF0000"/>
+          <w:lang w:val="en-US"/>
+        </w:rPr>
+        <w:t>CPU Bound</w:t>
+      </w:r>
+    </w:p>
+    <w:p>
+      <w:pPr>
+        <w:rPr>
+          <w:b/>
+          <w:bCs/>
+          <w:color w:val="70AD47" w:themeColor="accent6"/>
+          <w:lang w:val="en-US"/>
+        </w:rPr>
+      </w:pPr>
+      <w:r>
+        <w:rPr>
+          <w:b/>
+          <w:bCs/>
+          <w:color w:val="70AD47" w:themeColor="accent6"/>
+          <w:lang w:val="en-US"/>
+        </w:rPr>
+        <w:t>I/O Bound</w:t>
+      </w:r>
+    </w:p>
+    <w:p>
+      <w:pPr>
+        <w:rPr>
+          <w:b/>
+          <w:bCs/>
+          <w:color w:val="4472C4" w:themeColor="accent1"/>
+          <w:lang w:val="en-US"/>
+        </w:rPr>
+      </w:pPr>
+      <w:r>
+        <w:rPr>
+          <w:b/>
+          <w:bCs/>
+          <w:color w:val="4472C4" w:themeColor="accent1"/>
+          <w:lang w:val="en-US"/>
+        </w:rPr>
+        <w:t>Mixed workload</w:t>
+      </w:r>
+    </w:p>
+    <w:tbl>
+      <w:tblPr>
+        <w:tblStyle w:val="TableGrid"/>
+        <w:tblpPr w:leftFromText="180" w:rightFromText="180" w:vertAnchor="text" w:horzAnchor="margin" w:tblpY="30"/>
+        <w:tblW w:w="0" w:type="auto"/>
+        <w:tblLook w:val="04A0" w:firstRow="1" w:lastRow="0" w:firstColumn="1" w:lastColumn="0" w:noHBand="0" w:noVBand="1"/>
+      </w:tblPr>
+      <w:tblGrid>
+        <w:gridCol w:w="2337"/>
+        <w:gridCol w:w="2337"/>
+        <w:gridCol w:w="2338"/>
+        <w:gridCol w:w="2338"/>
+      </w:tblGrid>
+      <w:tr>
+        <w:tc>
+          <w:tcPr>
+            <w:tcW w:w="2337" w:type="dxa"/>
+          </w:tcPr>
+          <w:p>
+            <w:pPr>
+              <w:jc w:val="center"/>
+              <w:rPr>
+                <w:b/>
+                <w:bCs/>
+                <w:lang w:val="en-US"/>
+              </w:rPr>
+            </w:pPr>
+            <w:r>
+              <w:rPr>
+                <w:b/>
+                <w:bCs/>
+                <w:lang w:val="en-US"/>
+              </w:rPr>
+              <w:t>Scheduler &amp; Scenario</w:t>
+            </w:r>
+          </w:p>
+        </w:tc>
+        <w:tc>
+          <w:tcPr>
+            <w:tcW w:w="2337" w:type="dxa"/>
+          </w:tcPr>
+          <w:p>
+            <w:pPr>
+              <w:jc w:val="center"/>
+              <w:rPr>
+                <w:b/>
+                <w:bCs/>
+                <w:lang w:val="en-US"/>
+              </w:rPr>
+            </w:pPr>
+            <w:r>
+              <w:rPr>
+                <w:b/>
+                <w:bCs/>
+                <w:lang w:val="en-US"/>
+              </w:rPr>
+              <w:t>Average Throughput</w:t>
+            </w:r>
+          </w:p>
+        </w:tc>
+        <w:tc>
+          <w:tcPr>
+            <w:tcW w:w="2338" w:type="dxa"/>
+          </w:tcPr>
+          <w:p>
+            <w:pPr>
+              <w:jc w:val="center"/>
+              <w:rPr>
+                <w:b/>
+                <w:bCs/>
+                <w:lang w:val="en-US"/>
+              </w:rPr>
+            </w:pPr>
+            <w:r>
+              <w:rPr>
+                <w:b/>
+                <w:bCs/>
+                <w:lang w:val="en-US"/>
+              </w:rPr>
+              <w:t>Average Turnaround Time</w:t>
+            </w:r>
+          </w:p>
+        </w:tc>
+        <w:tc>
+          <w:tcPr>
+            <w:tcW w:w="2338" w:type="dxa"/>
+          </w:tcPr>
+          <w:p>
+            <w:pPr>
+              <w:jc w:val="center"/>
+              <w:rPr>
+                <w:b/>
+                <w:bCs/>
+                <w:lang w:val="en-US"/>
+              </w:rPr>
+            </w:pPr>
+            <w:r>
+              <w:rPr>
+                <w:b/>
+                <w:bCs/>
+                <w:lang w:val="en-US"/>
+              </w:rPr>
+              <w:t>Average Waiting Time</w:t>
+            </w:r>
+          </w:p>
+        </w:tc>
+      </w:tr>
+      <w:tr>
+        <w:tc>
+          <w:tcPr>
+            <w:tcW w:w="2337" w:type="dxa"/>
+          </w:tcPr>
+          <w:p>
+            <w:pPr>
+              <w:rPr>
+                <w:b/>
+                <w:bCs/>
+                <w:lang w:val="en-US"/>
+              </w:rPr>
+            </w:pPr>
+            <w:r>
+              <w:rPr>
+                <w:b/>
+                <w:bCs/>
+                <w:color w:val="FF0000"/>
+                <w:lang w:val="en-US"/>
+              </w:rPr>
+              <w:t>Scenario 0 (FCFS)</w:t>
+            </w:r>
+          </w:p>
+        </w:tc>
+        <w:tc>
+          <w:tcPr>
+            <w:tcW w:w="2337" w:type="dxa"/>
+          </w:tcPr>
+          <w:p>
+            <w:pPr>
+              <w:jc w:val="center"/>
+              <w:rPr>
+                <w:lang w:val="en-US"/>
+              </w:rPr>
+            </w:pPr>
+            <w:r>
+              <w:rPr>
+                <w:lang w:val="en-US"/>
+              </w:rPr>
+              <w:t>0.0285</w:t>
+            </w:r>
+          </w:p>
+        </w:tc>
+        <w:tc>
+          <w:tcPr>
+            <w:tcW w:w="2338" w:type="dxa"/>
+          </w:tcPr>
+          <w:p>
+            <w:pPr>
+              <w:jc w:val="center"/>
+              <w:rPr>
+                <w:lang w:val="en-US"/>
+              </w:rPr>
+            </w:pPr>
+            <w:r>
+              <w:rPr>
+                <w:lang w:val="en-US"/>
+              </w:rPr>
+              <w:t>58.33</w:t>
+            </w:r>
+          </w:p>
+        </w:tc>
+        <w:tc>
+          <w:tcPr>
+            <w:tcW w:w="2338" w:type="dxa"/>
+          </w:tcPr>
+          <w:p>
+            <w:pPr>
+              <w:jc w:val="center"/>
+              <w:rPr>
+                <w:lang w:val="en-US"/>
+              </w:rPr>
+            </w:pPr>
+            <w:r>
+              <w:rPr>
+                <w:lang w:val="en-US"/>
+              </w:rPr>
+              <w:t>13.33</w:t>
+            </w:r>
+          </w:p>
+        </w:tc>
+      </w:tr>
+      <w:tr>
+        <w:tc>
+          <w:tcPr>
+            <w:tcW w:w="2337" w:type="dxa"/>
+          </w:tcPr>
+          <w:p>
+            <w:pPr>
+              <w:rPr>
+                <w:b/>
+                <w:bCs/>
+                <w:color w:val="70AD47" w:themeColor="accent6"/>
+                <w:lang w:val="en-US"/>
+              </w:rPr>
+            </w:pPr>
+            <w:r>
+              <w:rPr>
+                <w:b/>
+                <w:bCs/>
+                <w:color w:val="70AD47" w:themeColor="accent6"/>
+                <w:lang w:val="en-US"/>
+              </w:rPr>
+              <w:t>Scenario 1 (FCFS)</w:t>
+            </w:r>
+          </w:p>
+        </w:tc>
+        <w:tc>
+          <w:tcPr>
+            <w:tcW w:w="2337" w:type="dxa"/>
+          </w:tcPr>
+          <w:p>
+            <w:pPr>
+              <w:jc w:val="center"/>
+              <w:rPr>
+                <w:lang w:val="en-US"/>
+              </w:rPr>
+            </w:pPr>
+            <w:r>
+              <w:rPr>
+                <w:lang w:val="en-US"/>
+              </w:rPr>
+              <w:t>0.0152</w:t>
+            </w:r>
+          </w:p>
+        </w:tc>
+        <w:tc>
+          <w:tcPr>
+            <w:tcW w:w="2338" w:type="dxa"/>
+          </w:tcPr>
+          <w:p>
+            <w:pPr>
+              <w:jc w:val="center"/>
+              <w:rPr>
+                <w:lang w:val="en-US"/>
+              </w:rPr>
+            </w:pPr>
+            <w:r>
+              <w:rPr>
+                <w:lang w:val="en-US"/>
+              </w:rPr>
+              <w:t>129.66</w:t>
+            </w:r>
+          </w:p>
+        </w:tc>
+        <w:tc>
+          <w:tcPr>
+            <w:tcW w:w="2338" w:type="dxa"/>
+          </w:tcPr>
+          <w:p>
+            <w:pPr>
+              <w:jc w:val="center"/>
+              <w:rPr>
+                <w:lang w:val="en-US"/>
+              </w:rPr>
+            </w:pPr>
+            <w:r>
+              <w:rPr>
+                <w:lang w:val="en-US"/>
+              </w:rPr>
+              <w:t>06.33</w:t>
+            </w:r>
+          </w:p>
+        </w:tc>
+      </w:tr>
+      <w:tr>
+        <w:tc>
+          <w:tcPr>
+            <w:tcW w:w="2337" w:type="dxa"/>
+          </w:tcPr>
+          <w:p>
+            <w:pPr>
+              <w:rPr>
+                <w:b/>
+                <w:bCs/>
+                <w:lang w:val="en-US"/>
+              </w:rPr>
+            </w:pPr>
+            <w:r>
+              <w:rPr>
+                <w:b/>
+                <w:bCs/>
+                <w:color w:val="4472C4" w:themeColor="accent1"/>
+                <w:lang w:val="en-US"/>
+              </w:rPr>
+              <w:t>Scenario 2 (FCFS)</w:t>
+            </w:r>
+          </w:p>
+        </w:tc>
+        <w:tc>
+          <w:tcPr>
+            <w:tcW w:w="2337" w:type="dxa"/>
+          </w:tcPr>
+          <w:p>
+            <w:pPr>
+              <w:jc w:val="center"/>
+              <w:rPr>
+                <w:lang w:val="en-US"/>
+              </w:rPr>
+            </w:pPr>
+            <w:r>
+              <w:rPr>
+                <w:lang w:val="en-US"/>
+              </w:rPr>
+              <w:t>0.0162</w:t>
+            </w:r>
+          </w:p>
+        </w:tc>
+        <w:tc>
+          <w:tcPr>
+            <w:tcW w:w="2338" w:type="dxa"/>
+          </w:tcPr>
+          <w:p>
+            <w:pPr>
+              <w:jc w:val="center"/>
+              <w:rPr>
+                <w:lang w:val="en-US"/>
+              </w:rPr>
+            </w:pPr>
+            <w:r>
+              <w:rPr>
+                <w:lang w:val="en-US"/>
+              </w:rPr>
+              <w:t>131.66</w:t>
+            </w:r>
+          </w:p>
+        </w:tc>
+        <w:tc>
+          <w:tcPr>
+            <w:tcW w:w="2338" w:type="dxa"/>
+          </w:tcPr>
+          <w:p>
+            <w:pPr>
+              <w:jc w:val="center"/>
+              <w:rPr>
+                <w:lang w:val="en-US"/>
+              </w:rPr>
+            </w:pPr>
+            <w:r>
+              <w:rPr>
+                <w:lang w:val="en-US"/>
+              </w:rPr>
+              <w:t>11.66</w:t>
+            </w:r>
+          </w:p>
+        </w:tc>
+      </w:tr>
+      <w:tr>
+        <w:tc>
+          <w:tcPr>
+            <w:tcW w:w="2337" w:type="dxa"/>
+          </w:tcPr>
+          <w:p>
+            <w:pPr>
+              <w:rPr>
+                <w:b/>
+                <w:bCs/>
+                <w:lang w:val="en-US"/>
+              </w:rPr>
+            </w:pPr>
+            <w:r>
+              <w:rPr>
+                <w:b/>
+                <w:bCs/>
+                <w:color w:val="70AD47" w:themeColor="accent6"/>
+                <w:lang w:val="en-US"/>
+              </w:rPr>
+              <w:t>Scenario 3 (Priorities)</w:t>
+            </w:r>
+          </w:p>
+        </w:tc>
+        <w:tc>
+          <w:tcPr>
+            <w:tcW w:w="2337" w:type="dxa"/>
+          </w:tcPr>
+          <w:p>
+            <w:pPr>
+              <w:jc w:val="center"/>
+              <w:rPr>
+                <w:lang w:val="en-US"/>
+              </w:rPr>
+            </w:pPr>
+            <w:r>
+              <w:rPr>
+                <w:lang w:val="en-US"/>
+              </w:rPr>
+              <w:t>0.0139</w:t>
+            </w:r>
+          </w:p>
+        </w:tc>
+        <w:tc>
+          <w:tcPr>
+            <w:tcW w:w="2338" w:type="dxa"/>
+          </w:tcPr>
+          <w:p>
+            <w:pPr>
+              <w:jc w:val="center"/>
+              <w:rPr>
+                <w:lang w:val="en-US"/>
+              </w:rPr>
+            </w:pPr>
+            <w:r>
+              <w:rPr>
+                <w:lang w:val="en-US"/>
+              </w:rPr>
+              <w:t>135.00</w:t>
+            </w:r>
+          </w:p>
+        </w:tc>
+        <w:tc>
+          <w:tcPr>
+            <w:tcW w:w="2338" w:type="dxa"/>
+          </w:tcPr>
+          <w:p>
+            <w:pPr>
+              <w:jc w:val="center"/>
+              <w:rPr>
+                <w:lang w:val="en-US"/>
+              </w:rPr>
+            </w:pPr>
+            <w:r>
+              <w:rPr>
+                <w:lang w:val="en-US"/>
+              </w:rPr>
+              <w:t>18.33</w:t>
+            </w:r>
+          </w:p>
+        </w:tc>
+      </w:tr>
+      <w:tr>
+        <w:tc>
+          <w:tcPr>
+            <w:tcW w:w="2337" w:type="dxa"/>
+          </w:tcPr>
+          <w:p>
+            <w:pPr>
+              <w:rPr>
+                <w:b/>
+                <w:bCs/>
+                <w:lang w:val="en-US"/>
+              </w:rPr>
+            </w:pPr>
+            <w:r>
+              <w:rPr>
+                <w:b/>
+                <w:bCs/>
+                <w:color w:val="FF0000"/>
+                <w:lang w:val="en-US"/>
+              </w:rPr>
+              <w:t>Scenario 4 (Priorities)</w:t>
+            </w:r>
+          </w:p>
+        </w:tc>
+        <w:tc>
+          <w:tcPr>
+            <w:tcW w:w="2337" w:type="dxa"/>
+          </w:tcPr>
+          <w:p>
+            <w:pPr>
+              <w:jc w:val="center"/>
+              <w:rPr>
+                <w:lang w:val="en-US"/>
+              </w:rPr>
+            </w:pPr>
+            <w:r>
+              <w:rPr>
+                <w:lang w:val="en-US"/>
+              </w:rPr>
+              <w:t>0.0214</w:t>
+            </w:r>
+          </w:p>
+        </w:tc>
+        <w:tc>
+          <w:tcPr>
+            <w:tcW w:w="2338" w:type="dxa"/>
+          </w:tcPr>
+          <w:p>
+            <w:pPr>
+              <w:jc w:val="center"/>
+              <w:rPr>
+                <w:lang w:val="en-US"/>
+              </w:rPr>
+            </w:pPr>
+            <w:r>
+              <w:rPr>
+                <w:lang w:val="en-US"/>
+              </w:rPr>
+              <w:t>113.33</w:t>
+            </w:r>
+          </w:p>
+        </w:tc>
+        <w:tc>
+          <w:tcPr>
+            <w:tcW w:w="2338" w:type="dxa"/>
+          </w:tcPr>
+          <w:p>
+            <w:pPr>
+              <w:jc w:val="center"/>
+              <w:rPr>
+                <w:lang w:val="en-US"/>
+              </w:rPr>
+            </w:pPr>
+            <w:r>
+              <w:rPr>
+                <w:lang w:val="en-US"/>
+              </w:rPr>
+              <w:t>40.00</w:t>
+            </w:r>
+          </w:p>
+        </w:tc>
+      </w:tr>
+      <w:tr>
+        <w:tc>
+          <w:tcPr>
+            <w:tcW w:w="2337" w:type="dxa"/>
+          </w:tcPr>
+          <w:p>
+            <w:pPr>
+              <w:rPr>
+                <w:b/>
+                <w:bCs/>
+                <w:color w:val="70AD47" w:themeColor="accent6"/>
+                <w:lang w:val="en-US"/>
+              </w:rPr>
+            </w:pPr>
+            <w:r>
+              <w:rPr>
+                <w:b/>
+                <w:bCs/>
+                <w:color w:val="70AD47" w:themeColor="accent6"/>
+                <w:lang w:val="en-US"/>
+              </w:rPr>
+              <w:t>Scenario 5 (Priorities)</w:t>
+            </w:r>
+          </w:p>
+        </w:tc>
+        <w:tc>
+          <w:tcPr>
+            <w:tcW w:w="2337" w:type="dxa"/>
+          </w:tcPr>
+          <w:p>
+            <w:pPr>
+              <w:jc w:val="center"/>
+              <w:rPr>
+                <w:lang w:val="en-US"/>
+              </w:rPr>
+            </w:pPr>
+            <w:r>
+              <w:rPr>
+                <w:lang w:val="en-US"/>
+              </w:rPr>
+              <w:t>0.0166</w:t>
+            </w:r>
+          </w:p>
+        </w:tc>
+        <w:tc>
+          <w:tcPr>
+            <w:tcW w:w="2338" w:type="dxa"/>
+          </w:tcPr>
+          <w:p>
+            <w:pPr>
+              <w:jc w:val="center"/>
+              <w:rPr>
+                <w:lang w:val="en-US"/>
+              </w:rPr>
+            </w:pPr>
+            <w:r>
+              <w:rPr>
+                <w:lang w:val="en-US"/>
+              </w:rPr>
+              <w:t>133.33</w:t>
+            </w:r>
+          </w:p>
+        </w:tc>
+        <w:tc>
+          <w:tcPr>
+            <w:tcW w:w="2338" w:type="dxa"/>
+          </w:tcPr>
+          <w:p>
+            <w:pPr>
+              <w:jc w:val="center"/>
+              <w:rPr>
+                <w:lang w:val="en-US"/>
+              </w:rPr>
+            </w:pPr>
+            <w:r>
+              <w:rPr>
+                <w:lang w:val="en-US"/>
+              </w:rPr>
+              <w:t>00.00</w:t>
+            </w:r>
+          </w:p>
+        </w:tc>
+      </w:tr>
+      <w:tr>
+        <w:tc>
+          <w:tcPr>
+            <w:tcW w:w="2337" w:type="dxa"/>
+          </w:tcPr>
+          <w:p>
+            <w:pPr>
+              <w:rPr>
+                <w:b/>
+                <w:bCs/>
+                <w:lang w:val="en-US"/>
+              </w:rPr>
+            </w:pPr>
+            <w:r>
+              <w:rPr>
+                <w:b/>
+                <w:bCs/>
+                <w:color w:val="4472C4" w:themeColor="accent1"/>
+                <w:lang w:val="en-US"/>
+              </w:rPr>
+              <w:t>Scenario 6(Priorities)</w:t>
+            </w:r>
+          </w:p>
+        </w:tc>
+        <w:tc>
+          <w:tcPr>
+            <w:tcW w:w="2337" w:type="dxa"/>
+          </w:tcPr>
+          <w:p>
+            <w:pPr>
+              <w:jc w:val="center"/>
+              <w:rPr>
+                <w:lang w:val="en-US"/>
+              </w:rPr>
+            </w:pPr>
+            <w:r>
+              <w:rPr>
+                <w:lang w:val="en-US"/>
+              </w:rPr>
+              <w:t>0.0166</w:t>
+            </w:r>
+          </w:p>
+        </w:tc>
+        <w:tc>
+          <w:tcPr>
+            <w:tcW w:w="2338" w:type="dxa"/>
+          </w:tcPr>
+          <w:p>
+            <w:pPr>
+              <w:jc w:val="center"/>
+              <w:rPr>
+                <w:lang w:val="en-US"/>
+              </w:rPr>
+            </w:pPr>
+            <w:r>
+              <w:rPr>
+                <w:lang w:val="en-US"/>
+              </w:rPr>
+              <w:t>103.33</w:t>
+            </w:r>
+          </w:p>
+        </w:tc>
+        <w:tc>
+          <w:tcPr>
+            <w:tcW w:w="2338" w:type="dxa"/>
+          </w:tcPr>
+          <w:p>
+            <w:pPr>
+              <w:jc w:val="center"/>
+              <w:rPr>
+                <w:lang w:val="en-US"/>
+              </w:rPr>
+            </w:pPr>
+            <w:r>
+              <w:rPr>
+                <w:lang w:val="en-US"/>
+              </w:rPr>
+              <w:t>18.33</w:t>
+            </w:r>
+          </w:p>
+        </w:tc>
+      </w:tr>
+      <w:tr>
+        <w:tc>
+          <w:tcPr>
+            <w:tcW w:w="2337" w:type="dxa"/>
+          </w:tcPr>
+          <w:p>
+            <w:pPr>
+              <w:rPr>
+                <w:b/>
+                <w:bCs/>
+                <w:lang w:val="en-US"/>
+              </w:rPr>
+            </w:pPr>
+            <w:r>
+              <w:rPr>
+                <w:b/>
+                <w:bCs/>
+                <w:color w:val="FF0000"/>
+                <w:lang w:val="en-US"/>
+              </w:rPr>
+              <w:t>Scenario 7 (RR)</w:t>
+            </w:r>
+          </w:p>
+        </w:tc>
+        <w:tc>
+          <w:tcPr>
+            <w:tcW w:w="2337" w:type="dxa"/>
+          </w:tcPr>
+          <w:p>
+            <w:pPr>
+              <w:jc w:val="center"/>
+              <w:rPr>
+                <w:lang w:val="en-US"/>
+              </w:rPr>
+            </w:pPr>
+            <w:r>
+              <w:rPr>
+                <w:lang w:val="en-US"/>
+              </w:rPr>
+              <w:t>0.0240</w:t>
+            </w:r>
+          </w:p>
+        </w:tc>
+        <w:tc>
+          <w:tcPr>
+            <w:tcW w:w="2338" w:type="dxa"/>
+          </w:tcPr>
+          <w:p>
+            <w:pPr>
+              <w:jc w:val="center"/>
+              <w:rPr>
+                <w:lang w:val="en-US"/>
+              </w:rPr>
+            </w:pPr>
+            <w:r>
+              <w:rPr>
+                <w:lang w:val="en-US"/>
+              </w:rPr>
+              <w:t>94.33</w:t>
+            </w:r>
+          </w:p>
+        </w:tc>
+        <w:tc>
+          <w:tcPr>
+            <w:tcW w:w="2338" w:type="dxa"/>
+          </w:tcPr>
+          <w:p>
+            <w:pPr>
+              <w:jc w:val="center"/>
+              <w:rPr>
+                <w:lang w:val="en-US"/>
+              </w:rPr>
+            </w:pPr>
+            <w:r>
+              <w:rPr>
+                <w:lang w:val="en-US"/>
+              </w:rPr>
+              <w:t>39.66</w:t>
+            </w:r>
+          </w:p>
+        </w:tc>
+      </w:tr>
+      <w:tr>
+        <w:tc>
+          <w:tcPr>
+            <w:tcW w:w="2337" w:type="dxa"/>
+          </w:tcPr>
+          <w:p>
+            <w:pPr>
+              <w:rPr>
+                <w:b/>
+                <w:bCs/>
+                <w:lang w:val="en-US"/>
+              </w:rPr>
+            </w:pPr>
+            <w:r>
+              <w:rPr>
+                <w:b/>
+                <w:bCs/>
+                <w:color w:val="70AD47" w:themeColor="accent6"/>
+                <w:lang w:val="en-US"/>
+              </w:rPr>
+              <w:t>Scenario 8 (RR)</w:t>
+            </w:r>
+          </w:p>
+        </w:tc>
+        <w:tc>
+          <w:tcPr>
+            <w:tcW w:w="2337" w:type="dxa"/>
+          </w:tcPr>
+          <w:p>
+            <w:pPr>
+              <w:jc w:val="center"/>
+              <w:rPr>
+                <w:lang w:val="en-US"/>
+              </w:rPr>
+            </w:pPr>
+            <w:r>
+              <w:rPr>
+                <w:lang w:val="en-US"/>
+              </w:rPr>
+              <w:t>0.0144</w:t>
+            </w:r>
+          </w:p>
+        </w:tc>
+        <w:tc>
+          <w:tcPr>
+            <w:tcW w:w="2338" w:type="dxa"/>
+          </w:tcPr>
+          <w:p>
+            <w:pPr>
+              <w:jc w:val="center"/>
+              <w:rPr>
+                <w:lang w:val="en-US"/>
+              </w:rPr>
+            </w:pPr>
+            <w:r>
+              <w:rPr>
+                <w:lang w:val="en-US"/>
+              </w:rPr>
+              <w:t>183.66</w:t>
+            </w:r>
+          </w:p>
+        </w:tc>
+        <w:tc>
+          <w:tcPr>
+            <w:tcW w:w="2338" w:type="dxa"/>
+          </w:tcPr>
+          <w:p>
+            <w:pPr>
+              <w:jc w:val="center"/>
+              <w:rPr>
+                <w:lang w:val="en-US"/>
+              </w:rPr>
+            </w:pPr>
+            <w:r>
+              <w:rPr>
+                <w:lang w:val="en-US"/>
+              </w:rPr>
+              <w:t>17.00</w:t>
+            </w:r>
+          </w:p>
+        </w:tc>
+      </w:tr>
+      <w:tr>
+        <w:tc>
+          <w:tcPr>
+            <w:tcW w:w="2337" w:type="dxa"/>
+          </w:tcPr>
+          <w:p>
+            <w:pPr>
+              <w:rPr>
+                <w:b/>
+                <w:bCs/>
+                <w:lang w:val="en-US"/>
+              </w:rPr>
+            </w:pPr>
+            <w:r>
+              <w:rPr>
+                <w:b/>
+                <w:bCs/>
+                <w:color w:val="4472C4" w:themeColor="accent1"/>
+                <w:lang w:val="en-US"/>
+              </w:rPr>
+              <w:t>Scenario 9 (RR)</w:t>
+            </w:r>
+          </w:p>
+        </w:tc>
+        <w:tc>
+          <w:tcPr>
+            <w:tcW w:w="2337" w:type="dxa"/>
+          </w:tcPr>
+          <w:p>
+            <w:pPr>
+              <w:jc w:val="center"/>
+              <w:rPr>
+                <w:lang w:val="en-US"/>
+              </w:rPr>
+            </w:pPr>
+            <w:r>
+              <w:rPr>
+                <w:lang w:val="en-US"/>
+              </w:rPr>
+              <w:t>0.0157</w:t>
+            </w:r>
+          </w:p>
+        </w:tc>
+        <w:tc>
+          <w:tcPr>
+            <w:tcW w:w="2338" w:type="dxa"/>
+          </w:tcPr>
+          <w:p>
+            <w:pPr>
+              <w:jc w:val="center"/>
+              <w:rPr>
+                <w:lang w:val="en-US"/>
+              </w:rPr>
+            </w:pPr>
+            <w:r>
+              <w:rPr>
+                <w:lang w:val="en-US"/>
+              </w:rPr>
+              <w:t>138.00</w:t>
+            </w:r>
+          </w:p>
+        </w:tc>
+        <w:tc>
+          <w:tcPr>
+            <w:tcW w:w="2338" w:type="dxa"/>
+          </w:tcPr>
+          <w:p>
+            <w:pPr>
+              <w:jc w:val="center"/>
+              <w:rPr>
+                <w:lang w:val="en-US"/>
+              </w:rPr>
+            </w:pPr>
+            <w:r>
+              <w:rPr>
+                <w:lang w:val="en-US"/>
+              </w:rPr>
+              <w:t>21.33</w:t>
+            </w:r>
+          </w:p>
+        </w:tc>
+      </w:tr>
+    </w:tbl>
+    <w:p>
+      <w:pPr>
+        <w:rPr>
+          <w:b/>
+          <w:bCs/>
+          <w:lang w:val="en-US"/>
+        </w:rPr>
+      </w:pPr>
+    </w:p>
+    <w:p>
+      <w:pPr>
+        <w:jc w:val="center"/>
+        <w:rPr>
+          <w:b/>
+          <w:bCs/>
+          <w:lang w:val="en-US"/>
+        </w:rPr>
+      </w:pPr>
+      <w:r>
+        <w:rPr>
+          <w:b/>
+          <w:bCs/>
+          <w:lang w:val="en-US"/>
+        </w:rPr>
+        <w:t>Figure S1</w:t>
+      </w:r>
+    </w:p>
+    <w:p>
+      <w:pPr>
+        <w:rPr>
+          <w:b/>
+          <w:bCs/>
+          <w:lang w:val="en-US"/>
+        </w:rPr>
+      </w:pPr>
+      <w:r>
+        <w:rPr>
+          <w:b/>
+          <w:bCs/>
+          <w:lang w:val="en-US"/>
+        </w:rPr>
+        <w:drawing>
+          <wp:inline distT="0" distB="0" distL="0" distR="0" wp14:anchorId="602943DA" wp14:editId="109DDB54">
+            <wp:extent cx="2946400" cy="1782907"/>
+            <wp:effectExtent l="0" t="0" r="6350" b="8255"/>
+            <wp:docPr id="407805058" name="Picture 1" descr="A graph of orange and grey bars&#10;&#10;Description automatically generated"/>
+            <wp:cNvGraphicFramePr>
+              <a:graphicFrameLocks xmlns:a="http://schemas.openxmlformats.org/drawingml/2006/main" noChangeAspect="1"/>
+            </wp:cNvGraphicFramePr>
+            <a:graphic xmlns:a="http://schemas.openxmlformats.org/drawingml/2006/main">
+              <a:graphicData uri="http://schemas.openxmlformats.org/drawingml/2006/picture">
+                <pic:pic xmlns:pic="http://schemas.openxmlformats.org/drawingml/2006/picture">
+                  <pic:nvPicPr>
+                    <pic:cNvPr id="407805058" name="Picture 1" descr="A graph of orange and grey bars&#10;&#10;Description automatically generated"/>
+                    <pic:cNvPicPr/>
+                  </pic:nvPicPr>
+                  <pic:blipFill>
+                    <a:blip r:embed="rId7"/>
+                    <a:stretch>
+                      <a:fillRect/>
+                    </a:stretch>
+                  </pic:blipFill>
+                  <pic:spPr>
+                    <a:xfrm>
+                      <a:off x="0" y="0"/>
+                      <a:ext cx="2972701" cy="1798822"/>
+                    </a:xfrm>
+                    <a:prstGeom prst="rect">
+                      <a:avLst/>
+                    </a:prstGeom>
+                  </pic:spPr>
+                </pic:pic>
+              </a:graphicData>
+            </a:graphic>
+          </wp:inline>
+        </w:drawing>
+      </w:r>
+    </w:p>
+    <w:p>
+      <w:pPr>
+        <w:rPr>
+          <w:b/>
+          <w:bCs/>
+          <w:lang w:val="en-US"/>
+        </w:rPr>
+      </w:pPr>
+      <w:r>
+        <w:rPr>
+          <w:b/>
+          <w:bCs/>
+          <w:lang w:val="en-US"/>
+        </w:rPr>
+        <w:tab/>
+      </w:r>
+      <w:r>
+        <w:rPr>
+          <w:b/>
+          <w:bCs/>
+          <w:lang w:val="en-US"/>
+        </w:rPr>
+        <w:tab/>
+      </w:r>
+      <w:r>
+        <w:rPr>
+          <w:b/>
+          <w:bCs/>
+          <w:lang w:val="en-US"/>
+        </w:rPr>
+        <w:tab/>
+        <w:t>Figure S2</w:t>
+      </w:r>
+    </w:p>
+    <w:p>
+      <w:pPr>
+        <w:rPr>
+          <w:b/>
+          <w:bCs/>
+          <w:lang w:val="en-US"/>
+        </w:rPr>
+      </w:pPr>
+      <w:r>
+        <w:rPr>
+          <w:b/>
+          <w:bCs/>
+          <w:lang w:val="en-US"/>
+        </w:rPr>
+        <w:drawing>
+          <wp:inline distT="0" distB="0" distL="0" distR="0" wp14:anchorId="318B076C" wp14:editId="1CB1B456">
+            <wp:extent cx="3790950" cy="1982148"/>
+            <wp:effectExtent l="0" t="0" r="0" b="0"/>
+            <wp:docPr id="856709853" name="Picture 1" descr="A graph with a red line&#10;&#10;Description automatically generated"/>
+            <wp:cNvGraphicFramePr>
+              <a:graphicFrameLocks xmlns:a="http://schemas.openxmlformats.org/drawingml/2006/main" noChangeAspect="1"/>
+            </wp:cNvGraphicFramePr>
+            <a:graphic xmlns:a="http://schemas.openxmlformats.org/drawingml/2006/main">
+              <a:graphicData uri="http://schemas.openxmlformats.org/drawingml/2006/picture">
+                <pic:pic xmlns:pic="http://schemas.openxmlformats.org/drawingml/2006/picture">
+                  <pic:nvPicPr>
+                    <pic:cNvPr id="856709853" name="Picture 1" descr="A graph with a red line&#10;&#10;Description automatically generated"/>
+                    <pic:cNvPicPr/>
+                  </pic:nvPicPr>
+                  <pic:blipFill>
+                    <a:blip r:embed="rId8"/>
+                    <a:stretch>
+                      <a:fillRect/>
+                    </a:stretch>
+                  </pic:blipFill>
+                  <pic:spPr>
+                    <a:xfrm>
+                      <a:off x="0" y="0"/>
+                      <a:ext cx="3808080" cy="1991104"/>
+                    </a:xfrm>
+                    <a:prstGeom prst="rect">
+                      <a:avLst/>
+                    </a:prstGeom>
+                  </pic:spPr>
+                </pic:pic>
+              </a:graphicData>
+            </a:graphic>
+          </wp:inline>
+        </w:drawing>
+      </w:r>
+    </w:p>
+    <w:p>
+      <w:pPr>
+        <w:rPr>
+          <w:b/>
+          <w:bCs/>
+          <w:lang w:val="en-US"/>
+        </w:rPr>
+      </w:pPr>
+      <w:r>
+        <w:rPr>
+          <w:b/>
+          <w:bCs/>
+          <w:lang w:val="en-US"/>
+        </w:rPr>
+        <w:tab/>
+      </w:r>
+      <w:r>
+        <w:rPr>
+          <w:b/>
+          <w:bCs/>
+          <w:lang w:val="en-US"/>
+        </w:rPr>
+        <w:tab/>
+      </w:r>
+      <w:r>
+        <w:rPr>
+          <w:b/>
+          <w:bCs/>
+          <w:lang w:val="en-US"/>
+        </w:rPr>
+        <w:tab/>
+        <w:t>Figure S3</w:t>
+      </w:r>
+    </w:p>
+    <w:p>
+      <w:pPr>
+        <w:pStyle w:val="Heading3"/>
+      </w:pPr>
+      <w:r>
+        <w:lastRenderedPageBreak/>
+        <w:t>Conclusion</w:t>
+      </w:r>
+    </w:p>
+    <w:p>
+      <w:pPr>
+        <w:ind w:firstLine="720"/>
+        <w:rPr>
+          <w:lang w:val="en-US"/>
+        </w:rPr>
+      </w:pPr>
+      <w:r>
+        <w:rPr>
+          <w:lang w:val="en-US"/>
+        </w:rPr>
+        <w:t xml:space="preserve">From the results on the table and displayed on the graphs there are a few trends which are clear. When discussing throughput, </w:t>
+      </w:r>
+      <w:proofErr w:type="gramStart"/>
+      <w:r>
+        <w:rPr>
+          <w:lang w:val="en-US"/>
+        </w:rPr>
+        <w:t>it is clear that the</w:t>
+      </w:r>
+      <w:proofErr w:type="gramEnd"/>
+      <w:r>
+        <w:rPr>
+          <w:lang w:val="en-US"/>
+        </w:rPr>
+        <w:t xml:space="preserve"> highest throughput occurs when the simulator is processed CPU bound processes, this makes sense as it doesn’t spend as much time with I/O. In graph 2 we can see that the first 3 scenarios on the bar graph are the CPU bound scenarios, with FCFS first, RR 2</w:t>
+      </w:r>
+      <w:r>
+        <w:rPr>
+          <w:vertAlign w:val="superscript"/>
+          <w:lang w:val="en-US"/>
+        </w:rPr>
+        <w:t>nd</w:t>
+      </w:r>
+      <w:r>
+        <w:rPr>
+          <w:lang w:val="en-US"/>
+        </w:rPr>
+        <w:t xml:space="preserve"> and External priorities 3</w:t>
+      </w:r>
+      <w:r>
+        <w:rPr>
+          <w:vertAlign w:val="superscript"/>
+          <w:lang w:val="en-US"/>
+        </w:rPr>
+        <w:t>rd</w:t>
+      </w:r>
+      <w:r>
+        <w:rPr>
+          <w:lang w:val="en-US"/>
+        </w:rPr>
+        <w:t xml:space="preserve">. These findings make sense as both RR and external priorities can create situations where the CPU is waiting while a process is waiting, whereas this is much less likely with FCFS. The rest of the throughput graph demonstrates that it’s even across the board when dealing with I/O, this makes sense as with I/O bound processes the simulator is going to be held up in a similar way across all 3 different schedulers resulting in the similar throughput values we see. </w:t>
+      </w:r>
+    </w:p>
+    <w:p>
+      <w:pPr>
+        <w:ind w:firstLine="720"/>
+        <w:rPr>
+          <w:lang w:val="en-US"/>
+        </w:rPr>
+      </w:pPr>
+    </w:p>
+    <w:p>
+      <w:pPr>
+        <w:ind w:firstLine="720"/>
+        <w:rPr>
+          <w:lang w:val="en-US"/>
+        </w:rPr>
+      </w:pPr>
+      <w:r>
+        <w:rPr>
+          <w:lang w:val="en-US"/>
+        </w:rPr>
+        <w:t xml:space="preserve">From the results of the table and graph 1, we can observe that the fastest average turnaround time for a process in general results from the FCFS, whereas the slowest is from the RR. These results make sense as FCFS should allow processed to start and finish without being preempted other than for I/O, so for CPU bound cases FCFS should dominate on turnaround time, followed by RR, and external priorities in theory could have the same results as FCFS but it depends on which processes have the higher priorities, as that can affect who gets to run to completion first. Finally for waiting time, it can be observed that the worst waiting time results from RR, as processes are constantly switched in and with a time quantum of 1ms, this results in all the processes finishing at a similar time which creates a higher average waiting time. The waiting time for FCFS is the lowest in our simulation as FCFS only must wait in the ready queue while a process has arrived and is waiting its turn to execute or has returned from waiting and is also waiting its turn to execute. External priorities </w:t>
+      </w:r>
+      <w:proofErr w:type="gramStart"/>
+      <w:r>
+        <w:rPr>
+          <w:lang w:val="en-US"/>
+        </w:rPr>
+        <w:t>has</w:t>
+      </w:r>
+      <w:proofErr w:type="gramEnd"/>
+      <w:r>
+        <w:rPr>
+          <w:lang w:val="en-US"/>
+        </w:rPr>
+        <w:t xml:space="preserve"> very minimal waiting time when working with I/O bound as depending on the process priorities it can be structured to allow the process’ with largest I/O to run first so other processes can run whilst it waits.</w:t>
+      </w:r>
+    </w:p>
+    <w:p>
+      <w:pPr>
+        <w:rPr>
+          <w:lang w:val="en-US"/>
+        </w:rPr>
+      </w:pPr>
+    </w:p>
+    <w:p>
+      <w:pPr>
+        <w:rPr>
+          <w:lang w:val="en-US"/>
+        </w:rPr>
+      </w:pPr>
+      <w:r>
+        <w:rPr>
+          <w:lang w:val="en-US"/>
+        </w:rPr>
+        <w:tab/>
+      </w:r>
+      <w:r>
+        <w:rPr>
+          <w:lang w:val="en-US"/>
+        </w:rPr>
+        <w:t>Overall,</w:t>
+      </w:r>
+      <w:r>
+        <w:rPr>
+          <w:lang w:val="en-US"/>
+        </w:rPr>
+        <w:t xml:space="preserve"> the schedulers performed as expected throughout the tests and produced turnaround times, waiting times and throughput values that all make sense.</w:t>
+      </w:r>
+    </w:p>
+    <w:p/>
+    <w:p/>
+    <w:p/>
+    <w:p/>
+    <w:p/>
+    <w:p/>
+    <w:p/>
+    <w:p/>
+    <w:p/>
+    <w:p/>
+    <w:p/>
+    <w:p/>
     <w:p/>
     <w:p/>
     <w:p>
       <w:pPr>
         <w:pStyle w:val="Heading2"/>
       </w:pPr>
-      <w:bookmarkStart w:id="14" w:name="_Toc150193640"/>
-      <w:r>
+      <w:bookmarkStart w:id="15" w:name="_Toc150193640"/>
+      <w:r>
+        <w:lastRenderedPageBreak/>
         <w:t>P</w:t>
       </w:r>
       <w:proofErr w:type="gramStart"/>
@@ -2417,18 +4157,18 @@
       <w:r>
         <w:t xml:space="preserve"> Simulation Analysis</w:t>
       </w:r>
-      <w:bookmarkEnd w:id="14"/>
+      <w:bookmarkEnd w:id="15"/>
     </w:p>
     <w:p/>
     <w:p>
       <w:pPr>
         <w:pStyle w:val="Heading3"/>
       </w:pPr>
-      <w:bookmarkStart w:id="15" w:name="_Toc150193641"/>
+      <w:bookmarkStart w:id="16" w:name="_Toc150193641"/>
       <w:r>
         <w:t>Objective</w:t>
       </w:r>
-      <w:bookmarkEnd w:id="15"/>
+      <w:bookmarkEnd w:id="16"/>
     </w:p>
     <w:p>
       <w:r>
@@ -2614,11 +4354,11 @@
       <w:pPr>
         <w:pStyle w:val="Heading3"/>
       </w:pPr>
-      <w:bookmarkStart w:id="16" w:name="_Toc150193642"/>
+      <w:bookmarkStart w:id="17" w:name="_Toc150193642"/>
       <w:r>
         <w:t>Experiment Design</w:t>
       </w:r>
-      <w:bookmarkEnd w:id="16"/>
+      <w:bookmarkEnd w:id="17"/>
     </w:p>
     <w:p>
       <w:r>
@@ -2674,7 +4414,6 @@
     <w:p/>
     <w:p>
       <w:r>
-        <w:lastRenderedPageBreak/>
         <w:t xml:space="preserve">Figure </w:t>
       </w:r>
       <w:r>
@@ -2991,11 +4730,16 @@
       <w:pPr>
         <w:pStyle w:val="Heading3"/>
       </w:pPr>
-      <w:bookmarkStart w:id="17" w:name="_Toc150193643"/>
+      <w:bookmarkStart w:id="18" w:name="_Toc150193643"/>
+    </w:p>
+    <w:p>
+      <w:pPr>
+        <w:pStyle w:val="Heading3"/>
+      </w:pPr>
       <w:r>
         <w:t>Results</w:t>
       </w:r>
-      <w:bookmarkEnd w:id="17"/>
+      <w:bookmarkEnd w:id="18"/>
     </w:p>
     <w:p>
       <w:r>
@@ -3496,12 +5240,11 @@
       <w:pPr>
         <w:pStyle w:val="Heading3"/>
       </w:pPr>
-      <w:bookmarkStart w:id="18" w:name="_Toc150193644"/>
-      <w:r>
-        <w:lastRenderedPageBreak/>
+      <w:bookmarkStart w:id="19" w:name="_Toc150193644"/>
+      <w:r>
         <w:t>Conclusion</w:t>
       </w:r>
-      <w:bookmarkEnd w:id="18"/>
+      <w:bookmarkEnd w:id="19"/>
     </w:p>
     <w:p>
       <w:r>
@@ -3539,14 +5282,14 @@
       <w:pPr>
         <w:pStyle w:val="Heading1"/>
       </w:pPr>
-      <w:bookmarkStart w:id="19" w:name="_Toc150193645"/>
+      <w:bookmarkStart w:id="20" w:name="_Toc150193645"/>
       <w:r>
         <w:t>Appendix</w:t>
       </w:r>
       <w:r>
         <w:t xml:space="preserve"> A: Gantt Charts</w:t>
       </w:r>
-      <w:bookmarkEnd w:id="19"/>
+      <w:bookmarkEnd w:id="20"/>
     </w:p>
     <w:p/>
     <w:p>
@@ -3573,7 +5316,7 @@
                     <pic:cNvPicPr/>
                   </pic:nvPicPr>
                   <pic:blipFill>
-                    <a:blip r:embed="rId7">
+                    <a:blip r:embed="rId9">
                       <a:extLst>
                         <a:ext uri="{28A0092B-C50C-407E-A947-70E740481C1C}">
                           <a14:useLocalDpi xmlns:a14="http://schemas.microsoft.com/office/drawing/2010/main" val="0"/>
@@ -3621,6 +5364,7 @@
         <w:rPr>
           <w:noProof/>
         </w:rPr>
+        <w:lastRenderedPageBreak/>
         <w:drawing>
           <wp:inline distT="0" distB="0" distL="0" distR="0" wp14:anchorId="5513DB6F" wp14:editId="75D60EFB">
             <wp:extent cx="4978400" cy="787400"/>
@@ -3637,7 +5381,7 @@
                     <pic:cNvPicPr/>
                   </pic:nvPicPr>
                   <pic:blipFill>
-                    <a:blip r:embed="rId8">
+                    <a:blip r:embed="rId10">
                       <a:extLst>
                         <a:ext uri="{28A0092B-C50C-407E-A947-70E740481C1C}">
                           <a14:useLocalDpi xmlns:a14="http://schemas.microsoft.com/office/drawing/2010/main" val="0"/>
@@ -3701,7 +5445,7 @@
                     <pic:cNvPicPr/>
                   </pic:nvPicPr>
                   <pic:blipFill>
-                    <a:blip r:embed="rId9">
+                    <a:blip r:embed="rId11">
                       <a:extLst>
                         <a:ext uri="{28A0092B-C50C-407E-A947-70E740481C1C}">
                           <a14:useLocalDpi xmlns:a14="http://schemas.microsoft.com/office/drawing/2010/main" val="0"/>
@@ -3737,8 +5481,8 @@
       </w:r>
     </w:p>
     <w:sectPr>
-      <w:footerReference w:type="even" r:id="rId10"/>
-      <w:footerReference w:type="default" r:id="rId11"/>
+      <w:footerReference w:type="even" r:id="rId12"/>
+      <w:footerReference w:type="default" r:id="rId13"/>
       <w:pgSz w:w="12240" w:h="15840"/>
       <w:pgMar w:top="1440" w:right="1440" w:bottom="1440" w:left="1440" w:header="708" w:footer="708" w:gutter="0"/>
       <w:cols w:space="708"/>
@@ -3907,6 +5651,94 @@
 <file path=word/numbering.xml><?xml version="1.0" encoding="utf-8"?>
 <w:numbering xmlns:wpc="http://schemas.microsoft.com/office/word/2010/wordprocessingCanvas" xmlns:cx="http://schemas.microsoft.com/office/drawing/2014/chartex" xmlns:cx1="http://schemas.microsoft.com/office/drawing/2015/9/8/chartex" xmlns:cx2="http://schemas.microsoft.com/office/drawing/2015/10/21/chartex" xmlns:cx3="http://schemas.microsoft.com/office/drawing/2016/5/9/chartex" xmlns:cx4="http://schemas.microsoft.com/office/drawing/2016/5/10/chartex" xmlns:cx5="http://schemas.microsoft.com/office/drawing/2016/5/11/chartex" xmlns:cx6="http://schemas.microsoft.com/office/drawing/2016/5/12/chartex" xmlns:cx7="http://schemas.microsoft.com/office/drawing/2016/5/13/chartex" xmlns:cx8="http://schemas.microsoft.com/office/drawing/2016/5/14/chartex" xmlns:mc="http://schemas.openxmlformats.org/markup-compatibility/2006" xmlns:aink="http://schemas.microsoft.com/office/drawing/2016/ink" xmlns:am3d="http://schemas.microsoft.com/office/drawing/2017/model3d" xmlns:o="urn:schemas-microsoft-com:office:office" xmlns:oel="http://schemas.microsoft.com/office/2019/extlst" xmlns:r="http://schemas.openxmlformats.org/officeDocument/2006/relationships" xmlns:m="http://schemas.openxmlformats.org/officeDocument/2006/math" xmlns:v="urn:schemas-microsoft-com:vml" xmlns:wp14="http://schemas.microsoft.com/office/word/2010/wordprocessingDrawing" xmlns:wp="http://schemas.openxmlformats.org/drawingml/2006/wordprocessingDrawing" xmlns:w10="urn:schemas-microsoft-com:office:word" xmlns:w="http://schemas.openxmlformats.org/wordprocessingml/2006/main" xmlns:w14="http://schemas.microsoft.com/office/word/2010/wordml" xmlns:w15="http://schemas.microsoft.com/office/word/2012/wordml" xmlns:w16cex="http://schemas.microsoft.com/office/word/2018/wordml/cex" xmlns:w16cid="http://schemas.microsoft.com/office/word/2016/wordml/cid" xmlns:w16="http://schemas.microsoft.com/office/word/2018/wordml" xmlns:w16sdtdh="http://schemas.microsoft.com/office/word/2020/wordml/sdtdatahash" xmlns:w16se="http://schemas.microsoft.com/office/word/2015/wordml/symex" xmlns:wpg="http://schemas.microsoft.com/office/word/2010/wordprocessingGroup" xmlns:wpi="http://schemas.microsoft.com/office/word/2010/wordprocessingInk" xmlns:wne="http://schemas.microsoft.com/office/word/2006/wordml" xmlns:wps="http://schemas.microsoft.com/office/word/2010/wordprocessingShape" mc:Ignorable="w14 w15 w16se w16cid w16 w16cex w16sdtdh wp14">
   <w:abstractNum w:abstractNumId="0" w15:restartNumberingAfterBreak="0">
+    <w:nsid w:val="02D022A1"/>
+    <w:multiLevelType w:val="hybridMultilevel"/>
+    <w:tmpl w:val="1B62CFB8"/>
+    <w:lvl w:ilvl="0" w:tplc="1009000F">
+      <w:numFmt w:val="decimal"/>
+      <w:lvlText w:val="%1."/>
+      <w:lvlJc w:val="left"/>
+      <w:pPr>
+        <w:ind w:left="720" w:hanging="360"/>
+      </w:pPr>
+      <w:rPr>
+        <w:rFonts w:hint="default"/>
+      </w:rPr>
+    </w:lvl>
+    <w:lvl w:ilvl="1" w:tplc="10090019" w:tentative="1">
+      <w:start w:val="1"/>
+      <w:numFmt w:val="lowerLetter"/>
+      <w:lvlText w:val="%2."/>
+      <w:lvlJc w:val="left"/>
+      <w:pPr>
+        <w:ind w:left="1440" w:hanging="360"/>
+      </w:pPr>
+    </w:lvl>
+    <w:lvl w:ilvl="2" w:tplc="1009001B" w:tentative="1">
+      <w:start w:val="1"/>
+      <w:numFmt w:val="lowerRoman"/>
+      <w:lvlText w:val="%3."/>
+      <w:lvlJc w:val="right"/>
+      <w:pPr>
+        <w:ind w:left="2160" w:hanging="180"/>
+      </w:pPr>
+    </w:lvl>
+    <w:lvl w:ilvl="3" w:tplc="1009000F" w:tentative="1">
+      <w:start w:val="1"/>
+      <w:numFmt w:val="decimal"/>
+      <w:lvlText w:val="%4."/>
+      <w:lvlJc w:val="left"/>
+      <w:pPr>
+        <w:ind w:left="2880" w:hanging="360"/>
+      </w:pPr>
+    </w:lvl>
+    <w:lvl w:ilvl="4" w:tplc="10090019" w:tentative="1">
+      <w:start w:val="1"/>
+      <w:numFmt w:val="lowerLetter"/>
+      <w:lvlText w:val="%5."/>
+      <w:lvlJc w:val="left"/>
+      <w:pPr>
+        <w:ind w:left="3600" w:hanging="360"/>
+      </w:pPr>
+    </w:lvl>
+    <w:lvl w:ilvl="5" w:tplc="1009001B" w:tentative="1">
+      <w:start w:val="1"/>
+      <w:numFmt w:val="lowerRoman"/>
+      <w:lvlText w:val="%6."/>
+      <w:lvlJc w:val="right"/>
+      <w:pPr>
+        <w:ind w:left="4320" w:hanging="180"/>
+      </w:pPr>
+    </w:lvl>
+    <w:lvl w:ilvl="6" w:tplc="1009000F" w:tentative="1">
+      <w:start w:val="1"/>
+      <w:numFmt w:val="decimal"/>
+      <w:lvlText w:val="%7."/>
+      <w:lvlJc w:val="left"/>
+      <w:pPr>
+        <w:ind w:left="5040" w:hanging="360"/>
+      </w:pPr>
+    </w:lvl>
+    <w:lvl w:ilvl="7" w:tplc="10090019" w:tentative="1">
+      <w:start w:val="1"/>
+      <w:numFmt w:val="lowerLetter"/>
+      <w:lvlText w:val="%8."/>
+      <w:lvlJc w:val="left"/>
+      <w:pPr>
+        <w:ind w:left="5760" w:hanging="360"/>
+      </w:pPr>
+    </w:lvl>
+    <w:lvl w:ilvl="8" w:tplc="1009001B" w:tentative="1">
+      <w:start w:val="1"/>
+      <w:numFmt w:val="lowerRoman"/>
+      <w:lvlText w:val="%9."/>
+      <w:lvlJc w:val="right"/>
+      <w:pPr>
+        <w:ind w:left="6480" w:hanging="180"/>
+      </w:pPr>
+    </w:lvl>
+  </w:abstractNum>
+  <w:abstractNum w:abstractNumId="1" w15:restartNumberingAfterBreak="0">
     <w:nsid w:val="1A2947F1"/>
     <w:multiLevelType w:val="hybridMultilevel"/>
     <w:tmpl w:val="94C27498"/>
@@ -4019,7 +5851,7 @@
       </w:rPr>
     </w:lvl>
   </w:abstractNum>
-  <w:abstractNum w:abstractNumId="1" w15:restartNumberingAfterBreak="0">
+  <w:abstractNum w:abstractNumId="2" w15:restartNumberingAfterBreak="0">
     <w:nsid w:val="223920E6"/>
     <w:multiLevelType w:val="hybridMultilevel"/>
     <w:tmpl w:val="6D7C8B68"/>
@@ -4108,7 +5940,7 @@
       </w:pPr>
     </w:lvl>
   </w:abstractNum>
-  <w:abstractNum w:abstractNumId="2" w15:restartNumberingAfterBreak="0">
+  <w:abstractNum w:abstractNumId="3" w15:restartNumberingAfterBreak="0">
     <w:nsid w:val="2580486A"/>
     <w:multiLevelType w:val="hybridMultilevel"/>
     <w:tmpl w:val="C0A2A1FA"/>
@@ -4197,7 +6029,7 @@
       </w:pPr>
     </w:lvl>
   </w:abstractNum>
-  <w:abstractNum w:abstractNumId="3" w15:restartNumberingAfterBreak="0">
+  <w:abstractNum w:abstractNumId="4" w15:restartNumberingAfterBreak="0">
     <w:nsid w:val="27854E32"/>
     <w:multiLevelType w:val="hybridMultilevel"/>
     <w:tmpl w:val="C0D64246"/>
@@ -4309,7 +6141,7 @@
       </w:rPr>
     </w:lvl>
   </w:abstractNum>
-  <w:abstractNum w:abstractNumId="4" w15:restartNumberingAfterBreak="0">
+  <w:abstractNum w:abstractNumId="5" w15:restartNumberingAfterBreak="0">
     <w:nsid w:val="3AD675B4"/>
     <w:multiLevelType w:val="hybridMultilevel"/>
     <w:tmpl w:val="7EF63362"/>
@@ -4422,7 +6254,7 @@
       </w:rPr>
     </w:lvl>
   </w:abstractNum>
-  <w:abstractNum w:abstractNumId="5" w15:restartNumberingAfterBreak="0">
+  <w:abstractNum w:abstractNumId="6" w15:restartNumberingAfterBreak="0">
     <w:nsid w:val="54601CEA"/>
     <w:multiLevelType w:val="hybridMultilevel"/>
     <w:tmpl w:val="6EBEDF7C"/>
@@ -4511,7 +6343,7 @@
       </w:pPr>
     </w:lvl>
   </w:abstractNum>
-  <w:abstractNum w:abstractNumId="6" w15:restartNumberingAfterBreak="0">
+  <w:abstractNum w:abstractNumId="7" w15:restartNumberingAfterBreak="0">
     <w:nsid w:val="621872E4"/>
     <w:multiLevelType w:val="hybridMultilevel"/>
     <w:tmpl w:val="303E3180"/>
@@ -4624,7 +6456,7 @@
       </w:rPr>
     </w:lvl>
   </w:abstractNum>
-  <w:abstractNum w:abstractNumId="7" w15:restartNumberingAfterBreak="0">
+  <w:abstractNum w:abstractNumId="8" w15:restartNumberingAfterBreak="0">
     <w:nsid w:val="654147E5"/>
     <w:multiLevelType w:val="hybridMultilevel"/>
     <w:tmpl w:val="556C69FC"/>
@@ -4713,7 +6545,7 @@
       </w:pPr>
     </w:lvl>
   </w:abstractNum>
-  <w:abstractNum w:abstractNumId="8" w15:restartNumberingAfterBreak="0">
+  <w:abstractNum w:abstractNumId="9" w15:restartNumberingAfterBreak="0">
     <w:nsid w:val="6FE43AA5"/>
     <w:multiLevelType w:val="hybridMultilevel"/>
     <w:tmpl w:val="8E5E2A50"/>
@@ -4803,30 +6635,33 @@
     </w:lvl>
   </w:abstractNum>
   <w:num w:numId="1" w16cid:durableId="629439397">
+    <w:abstractNumId w:val="9"/>
+  </w:num>
+  <w:num w:numId="2" w16cid:durableId="816141258">
+    <w:abstractNumId w:val="6"/>
+  </w:num>
+  <w:num w:numId="3" w16cid:durableId="189925092">
+    <w:abstractNumId w:val="7"/>
+  </w:num>
+  <w:num w:numId="4" w16cid:durableId="1804031811">
+    <w:abstractNumId w:val="5"/>
+  </w:num>
+  <w:num w:numId="5" w16cid:durableId="705103496">
+    <w:abstractNumId w:val="2"/>
+  </w:num>
+  <w:num w:numId="6" w16cid:durableId="1387021779">
+    <w:abstractNumId w:val="3"/>
+  </w:num>
+  <w:num w:numId="7" w16cid:durableId="1769110116">
     <w:abstractNumId w:val="8"/>
   </w:num>
-  <w:num w:numId="2" w16cid:durableId="816141258">
-    <w:abstractNumId w:val="5"/>
-  </w:num>
-  <w:num w:numId="3" w16cid:durableId="189925092">
-    <w:abstractNumId w:val="6"/>
-  </w:num>
-  <w:num w:numId="4" w16cid:durableId="1804031811">
+  <w:num w:numId="8" w16cid:durableId="377165416">
     <w:abstractNumId w:val="4"/>
   </w:num>
-  <w:num w:numId="5" w16cid:durableId="705103496">
+  <w:num w:numId="9" w16cid:durableId="529492413">
     <w:abstractNumId w:val="1"/>
   </w:num>
-  <w:num w:numId="6" w16cid:durableId="1387021779">
-    <w:abstractNumId w:val="2"/>
-  </w:num>
-  <w:num w:numId="7" w16cid:durableId="1769110116">
-    <w:abstractNumId w:val="7"/>
-  </w:num>
-  <w:num w:numId="8" w16cid:durableId="377165416">
-    <w:abstractNumId w:val="3"/>
-  </w:num>
-  <w:num w:numId="9" w16cid:durableId="529492413">
+  <w:num w:numId="10" w16cid:durableId="321324104">
     <w:abstractNumId w:val="0"/>
   </w:num>
 </w:numbering>

</xml_diff>

<commit_message>
Edited my bat scripts, edited readme to add some of the windows instructions
</commit_message>
<xml_diff>
--- a/resources/reports/sysc-4001-assignment-2-report.docx
+++ b/resources/reports/sysc-4001-assignment-2-report.docx
@@ -3831,6 +3831,7 @@
         <w:rPr>
           <w:b/>
           <w:bCs/>
+          <w:noProof/>
           <w:lang w:val="en-US"/>
         </w:rPr>
         <w:drawing>
@@ -3916,6 +3917,7 @@
         <w:rPr>
           <w:b/>
           <w:bCs/>
+          <w:noProof/>
           <w:lang w:val="en-US"/>
         </w:rPr>
         <w:drawing>
@@ -4106,18 +4108,7 @@
           <w:lang w:val="en-US"/>
         </w:rPr>
         <w:tab/>
-      </w:r>
-      <w:r>
-        <w:rPr>
-          <w:lang w:val="en-US"/>
-        </w:rPr>
-        <w:t>Overall,</w:t>
-      </w:r>
-      <w:r>
-        <w:rPr>
-          <w:lang w:val="en-US"/>
-        </w:rPr>
-        <w:t xml:space="preserve"> the schedulers performed as expected throughout the tests and produced turnaround times, waiting times and throughput values that all make sense.</w:t>
+        <w:t>Overall, the schedulers performed as expected throughout the tests and produced turnaround times, waiting times and throughput values that all make sense.</w:t>
       </w:r>
     </w:p>
     <w:p/>
@@ -5278,12 +5269,22 @@
     <w:p/>
     <w:p/>
     <w:p/>
+    <w:p/>
+    <w:p/>
+    <w:p/>
+    <w:p/>
+    <w:p/>
+    <w:p/>
+    <w:p/>
+    <w:p/>
+    <w:p/>
     <w:p>
       <w:pPr>
         <w:pStyle w:val="Heading1"/>
       </w:pPr>
       <w:bookmarkStart w:id="20" w:name="_Toc150193645"/>
       <w:r>
+        <w:lastRenderedPageBreak/>
         <w:t>Appendix</w:t>
       </w:r>
       <w:r>
@@ -5364,7 +5365,6 @@
         <w:rPr>
           <w:noProof/>
         </w:rPr>
-        <w:lastRenderedPageBreak/>
         <w:drawing>
           <wp:inline distT="0" distB="0" distL="0" distR="0" wp14:anchorId="5513DB6F" wp14:editId="75D60EFB">
             <wp:extent cx="4978400" cy="787400"/>

</xml_diff>